<commit_message>
Replace educational programs files
</commit_message>
<xml_diff>
--- a/files/education/program_defectologist.docx
+++ b/files/education/program_defectologist.docx
@@ -172,39 +172,14 @@
           <w:rFonts w:ascii="Times New Roman" w:hAnsi="Times New Roman" w:cs="Times New Roman"/>
           <w:bCs/>
         </w:rPr>
-        <w:t xml:space="preserve">Рассмотрена и </w:t>
-      </w:r>
-      <w:proofErr w:type="gramStart"/>
+        <w:t>Рассмотрена и утверждена</w:t>
+      </w:r>
       <w:r>
         <w:rPr>
           <w:rFonts w:ascii="Times New Roman" w:hAnsi="Times New Roman" w:cs="Times New Roman"/>
           <w:bCs/>
         </w:rPr>
-        <w:t>утверждена</w:t>
-      </w:r>
-      <w:proofErr w:type="gramEnd"/>
-      <w:r>
-        <w:rPr>
-          <w:rFonts w:ascii="Times New Roman" w:hAnsi="Times New Roman" w:cs="Times New Roman"/>
-          <w:bCs/>
-        </w:rPr>
-        <w:t xml:space="preserve">                                                              </w:t>
-      </w:r>
-      <w:proofErr w:type="spellStart"/>
-      <w:r>
-        <w:rPr>
-          <w:rFonts w:ascii="Times New Roman" w:hAnsi="Times New Roman" w:cs="Times New Roman"/>
-          <w:bCs/>
-        </w:rPr>
-        <w:t>Утверждена</w:t>
-      </w:r>
-      <w:proofErr w:type="spellEnd"/>
-      <w:r>
-        <w:rPr>
-          <w:rFonts w:ascii="Times New Roman" w:hAnsi="Times New Roman" w:cs="Times New Roman"/>
-          <w:bCs/>
-        </w:rPr>
-        <w:t xml:space="preserve"> приказом </w:t>
+        <w:t xml:space="preserve">                                                              Утверждена приказом </w:t>
       </w:r>
     </w:p>
     <w:p>
@@ -228,23 +203,7 @@
           <w:rFonts w:ascii="Times New Roman" w:hAnsi="Times New Roman" w:cs="Times New Roman"/>
           <w:bCs/>
         </w:rPr>
-        <w:t xml:space="preserve">                                                         ГКУ ЦССВ «</w:t>
-      </w:r>
-      <w:proofErr w:type="spellStart"/>
-      <w:r>
-        <w:rPr>
-          <w:rFonts w:ascii="Times New Roman" w:hAnsi="Times New Roman" w:cs="Times New Roman"/>
-          <w:bCs/>
-        </w:rPr>
-        <w:t>Сколковский</w:t>
-      </w:r>
-      <w:proofErr w:type="spellEnd"/>
-      <w:r>
-        <w:rPr>
-          <w:rFonts w:ascii="Times New Roman" w:hAnsi="Times New Roman" w:cs="Times New Roman"/>
-          <w:bCs/>
-        </w:rPr>
-        <w:t>»</w:t>
+        <w:t xml:space="preserve">                                                         ГКУ ЦССВ «Сколковский»</w:t>
       </w:r>
     </w:p>
     <w:p>
@@ -503,7 +462,6 @@
           <w:szCs w:val="36"/>
         </w:rPr>
       </w:pPr>
-      <w:proofErr w:type="spellStart"/>
       <w:r>
         <w:rPr>
           <w:rFonts w:ascii="Times New Roman" w:hAnsi="Times New Roman" w:cs="Times New Roman"/>
@@ -511,9 +469,8 @@
           <w:sz w:val="36"/>
           <w:szCs w:val="36"/>
         </w:rPr>
-        <w:t>общеразвивающей</w:t>
-      </w:r>
-      <w:proofErr w:type="spellEnd"/>
+        <w:t xml:space="preserve">общеразвивающей </w:t>
+      </w:r>
       <w:r>
         <w:rPr>
           <w:rFonts w:ascii="Times New Roman" w:hAnsi="Times New Roman" w:cs="Times New Roman"/>
@@ -521,29 +478,29 @@
           <w:sz w:val="36"/>
           <w:szCs w:val="36"/>
         </w:rPr>
-        <w:t xml:space="preserve"> </w:t>
-      </w:r>
-      <w:r>
+        <w:t>направленности</w:t>
+      </w:r>
+    </w:p>
+    <w:p>
+      <w:pPr>
+        <w:ind w:firstLine="33"/>
+        <w:jc w:val="center"/>
         <w:rPr>
           <w:rFonts w:ascii="Times New Roman" w:hAnsi="Times New Roman" w:cs="Times New Roman"/>
           <w:b/>
           <w:sz w:val="36"/>
           <w:szCs w:val="36"/>
         </w:rPr>
-        <w:t>направленности</w:t>
-      </w:r>
-    </w:p>
-    <w:p>
-      <w:pPr>
-        <w:ind w:firstLine="33"/>
-        <w:jc w:val="center"/>
+      </w:pPr>
+      <w:r>
         <w:rPr>
           <w:rFonts w:ascii="Times New Roman" w:hAnsi="Times New Roman" w:cs="Times New Roman"/>
           <w:b/>
           <w:sz w:val="36"/>
           <w:szCs w:val="36"/>
         </w:rPr>
-      </w:pPr>
+        <w:t>для индивидуальных зан</w:t>
+      </w:r>
       <w:r>
         <w:rPr>
           <w:rFonts w:ascii="Times New Roman" w:hAnsi="Times New Roman" w:cs="Times New Roman"/>
@@ -551,36 +508,27 @@
           <w:sz w:val="36"/>
           <w:szCs w:val="36"/>
         </w:rPr>
-        <w:t>для индивидуальных зан</w:t>
-      </w:r>
-      <w:r>
+        <w:t xml:space="preserve">ятий дефектологов </w:t>
+      </w:r>
+    </w:p>
+    <w:p>
+      <w:pPr>
+        <w:ind w:firstLine="33"/>
+        <w:jc w:val="center"/>
         <w:rPr>
           <w:rFonts w:ascii="Times New Roman" w:hAnsi="Times New Roman" w:cs="Times New Roman"/>
           <w:b/>
           <w:sz w:val="36"/>
           <w:szCs w:val="36"/>
         </w:rPr>
-        <w:t xml:space="preserve">ятий дефектологов </w:t>
-      </w:r>
-    </w:p>
-    <w:p>
-      <w:pPr>
-        <w:ind w:firstLine="33"/>
-        <w:jc w:val="center"/>
+      </w:pPr>
+      <w:r>
         <w:rPr>
           <w:rFonts w:ascii="Times New Roman" w:hAnsi="Times New Roman" w:cs="Times New Roman"/>
           <w:b/>
           <w:sz w:val="36"/>
           <w:szCs w:val="36"/>
         </w:rPr>
-      </w:pPr>
-      <w:r>
-        <w:rPr>
-          <w:rFonts w:ascii="Times New Roman" w:hAnsi="Times New Roman" w:cs="Times New Roman"/>
-          <w:b/>
-          <w:sz w:val="36"/>
-          <w:szCs w:val="36"/>
-        </w:rPr>
         <w:t>с детьми с ТМНР</w:t>
       </w:r>
     </w:p>
@@ -696,16 +644,8 @@
         <w:rPr>
           <w:rFonts w:ascii="Times New Roman" w:hAnsi="Times New Roman" w:cs="Times New Roman"/>
         </w:rPr>
-        <w:t xml:space="preserve"> Учитель – дефектолог </w:t>
-      </w:r>
-      <w:proofErr w:type="gramStart"/>
-      <w:r>
-        <w:rPr>
-          <w:rFonts w:ascii="Times New Roman" w:hAnsi="Times New Roman" w:cs="Times New Roman"/>
-        </w:rPr>
-        <w:t>Высшей</w:t>
-      </w:r>
-      <w:proofErr w:type="gramEnd"/>
+        <w:t xml:space="preserve"> Учитель – дефектолог Высшей</w:t>
+      </w:r>
     </w:p>
     <w:p>
       <w:pPr>
@@ -1791,18 +1731,8 @@
           <w:sz w:val="28"/>
           <w:szCs w:val="28"/>
         </w:rPr>
-        <w:t xml:space="preserve">Адаптированная дополнительная </w:t>
-      </w:r>
-      <w:proofErr w:type="spellStart"/>
-      <w:r>
-        <w:rPr>
-          <w:rFonts w:ascii="Times New Roman" w:hAnsi="Times New Roman" w:cs="Times New Roman"/>
-          <w:sz w:val="28"/>
-          <w:szCs w:val="28"/>
-        </w:rPr>
-        <w:t>общеразвивающая</w:t>
-      </w:r>
-      <w:proofErr w:type="spellEnd"/>
+        <w:t>Адаптированная дополнительная общеразвивающая</w:t>
+      </w:r>
       <w:r>
         <w:rPr>
           <w:rFonts w:ascii="Times New Roman" w:hAnsi="Times New Roman" w:cs="Times New Roman"/>
@@ -1873,43 +1803,7 @@
           <w:sz w:val="28"/>
           <w:szCs w:val="28"/>
         </w:rPr>
-        <w:t xml:space="preserve">, дополнительной общеобразовательной и </w:t>
-      </w:r>
-      <w:proofErr w:type="spellStart"/>
-      <w:r>
-        <w:rPr>
-          <w:rFonts w:ascii="Times New Roman" w:hAnsi="Times New Roman" w:cs="Times New Roman"/>
-          <w:sz w:val="28"/>
-          <w:szCs w:val="28"/>
-        </w:rPr>
-        <w:t>общеразвивающей</w:t>
-      </w:r>
-      <w:proofErr w:type="spellEnd"/>
-      <w:r>
-        <w:rPr>
-          <w:rFonts w:ascii="Times New Roman" w:hAnsi="Times New Roman" w:cs="Times New Roman"/>
-          <w:sz w:val="28"/>
-          <w:szCs w:val="28"/>
-        </w:rPr>
-        <w:t xml:space="preserve"> адаптированной программы ГКУ ЦССВ «</w:t>
-      </w:r>
-      <w:proofErr w:type="spellStart"/>
-      <w:r>
-        <w:rPr>
-          <w:rFonts w:ascii="Times New Roman" w:hAnsi="Times New Roman" w:cs="Times New Roman"/>
-          <w:sz w:val="28"/>
-          <w:szCs w:val="28"/>
-        </w:rPr>
-        <w:t>Сколковский</w:t>
-      </w:r>
-      <w:proofErr w:type="spellEnd"/>
-      <w:r>
-        <w:rPr>
-          <w:rFonts w:ascii="Times New Roman" w:hAnsi="Times New Roman" w:cs="Times New Roman"/>
-          <w:sz w:val="28"/>
-          <w:szCs w:val="28"/>
-        </w:rPr>
-        <w:t>»</w:t>
+        <w:t>, дополнительной общеобразовательной и общеразвивающей адаптированной программы ГКУ ЦССВ «Сколковский»</w:t>
       </w:r>
       <w:r>
         <w:rPr>
@@ -2098,25 +1992,7 @@
           <w:sz w:val="28"/>
           <w:szCs w:val="28"/>
         </w:rPr>
-        <w:t>Новизна  программы определяется необходимостью включения детей с тяжёлыми множественными нарушениями развития (</w:t>
-      </w:r>
-      <w:proofErr w:type="spellStart"/>
-      <w:r>
-        <w:rPr>
-          <w:rFonts w:ascii="Times New Roman" w:hAnsi="Times New Roman" w:cs="Times New Roman"/>
-          <w:sz w:val="28"/>
-          <w:szCs w:val="28"/>
-        </w:rPr>
-        <w:t>далее-ТМНР</w:t>
-      </w:r>
-      <w:proofErr w:type="spellEnd"/>
-      <w:r>
-        <w:rPr>
-          <w:rFonts w:ascii="Times New Roman" w:hAnsi="Times New Roman" w:cs="Times New Roman"/>
-          <w:sz w:val="28"/>
-          <w:szCs w:val="28"/>
-        </w:rPr>
-        <w:t>) в социальную адаптацию, подготовку к дальнейшему жизнеустройству ребёнка.  Это требует наличие у детей определенных навыков и умений, а также сформированных жизненных компетенций, эффективных паттернов поведения в обществе.</w:t>
+        <w:t>Новизна  программы определяется необходимостью включения детей с тяжёлыми множественными нарушениями развития (далее-ТМНР) в социальную адаптацию, подготовку к дальнейшему жизнеустройству ребёнка.  Это требует наличие у детей определенных навыков и умений, а также сформированных жизненных компетенций, эффективных паттернов поведения в обществе.</w:t>
       </w:r>
     </w:p>
     <w:p>
@@ -2170,16 +2046,7 @@
           <w:sz w:val="28"/>
           <w:szCs w:val="28"/>
         </w:rPr>
-        <w:t xml:space="preserve"> Данная программа ориентирована на разностороннее развитие детей, обогащение представлений о себе и окружающем мире, развитие общения и взаимодействия </w:t>
-      </w:r>
-      <w:proofErr w:type="gramStart"/>
-      <w:r>
-        <w:rPr>
-          <w:rFonts w:ascii="Times New Roman" w:hAnsi="Times New Roman" w:cs="Times New Roman"/>
-          <w:sz w:val="28"/>
-          <w:szCs w:val="28"/>
-        </w:rPr>
-        <w:t>с</w:t>
+        <w:t xml:space="preserve"> Данная программа ориентирована на разностороннее развитие детей, обогащение представлений о себе и окружающем мире, развитие общения и взаимодействия с</w:t>
       </w:r>
       <w:r>
         <w:rPr>
@@ -2189,7 +2056,6 @@
         </w:rPr>
         <w:t>о</w:t>
       </w:r>
-      <w:proofErr w:type="gramEnd"/>
       <w:r>
         <w:rPr>
           <w:rFonts w:ascii="Times New Roman" w:hAnsi="Times New Roman" w:cs="Times New Roman"/>
@@ -2399,25 +2265,7 @@
           <w:sz w:val="28"/>
           <w:szCs w:val="28"/>
         </w:rPr>
-        <w:t xml:space="preserve">Основной </w:t>
-      </w:r>
-      <w:proofErr w:type="gramStart"/>
-      <w:r>
-        <w:rPr>
-          <w:rFonts w:ascii="Times New Roman" w:hAnsi="Times New Roman" w:cs="Times New Roman"/>
-          <w:sz w:val="28"/>
-          <w:szCs w:val="28"/>
-        </w:rPr>
-        <w:t>базой программы</w:t>
-      </w:r>
-      <w:proofErr w:type="gramEnd"/>
-      <w:r>
-        <w:rPr>
-          <w:rFonts w:ascii="Times New Roman" w:hAnsi="Times New Roman" w:cs="Times New Roman"/>
-          <w:sz w:val="28"/>
-          <w:szCs w:val="28"/>
-        </w:rPr>
-        <w:t xml:space="preserve"> являются Программы специальных (коррекционных) образовательных учреждений </w:t>
+        <w:t xml:space="preserve">Основной базой программы являются Программы специальных (коррекционных) образовательных учреждений </w:t>
       </w:r>
       <w:r>
         <w:rPr>
@@ -2442,61 +2290,7 @@
           <w:sz w:val="28"/>
           <w:szCs w:val="28"/>
         </w:rPr>
-        <w:t xml:space="preserve">, Дополнительной адаптированной  общеобразовательной и </w:t>
-      </w:r>
-      <w:proofErr w:type="spellStart"/>
-      <w:r>
-        <w:rPr>
-          <w:rFonts w:ascii="Times New Roman" w:hAnsi="Times New Roman" w:cs="Times New Roman"/>
-          <w:sz w:val="28"/>
-          <w:szCs w:val="28"/>
-        </w:rPr>
-        <w:t>общеразвивающей</w:t>
-      </w:r>
-      <w:proofErr w:type="spellEnd"/>
-      <w:r>
-        <w:rPr>
-          <w:rFonts w:ascii="Times New Roman" w:hAnsi="Times New Roman" w:cs="Times New Roman"/>
-          <w:sz w:val="28"/>
-          <w:szCs w:val="28"/>
-        </w:rPr>
-        <w:t xml:space="preserve"> программой социально-педагогической направленности для детей сирот и </w:t>
-      </w:r>
-      <w:proofErr w:type="gramStart"/>
-      <w:r>
-        <w:rPr>
-          <w:rFonts w:ascii="Times New Roman" w:hAnsi="Times New Roman" w:cs="Times New Roman"/>
-          <w:sz w:val="28"/>
-          <w:szCs w:val="28"/>
-        </w:rPr>
-        <w:t>детей</w:t>
-      </w:r>
-      <w:proofErr w:type="gramEnd"/>
-      <w:r>
-        <w:rPr>
-          <w:rFonts w:ascii="Times New Roman" w:hAnsi="Times New Roman" w:cs="Times New Roman"/>
-          <w:sz w:val="28"/>
-          <w:szCs w:val="28"/>
-        </w:rPr>
-        <w:t xml:space="preserve"> оставшихся без попечения родителей, с ограниченными возможностями здоровья ГКУ ЦССВ «</w:t>
-      </w:r>
-      <w:proofErr w:type="spellStart"/>
-      <w:r>
-        <w:rPr>
-          <w:rFonts w:ascii="Times New Roman" w:hAnsi="Times New Roman" w:cs="Times New Roman"/>
-          <w:sz w:val="28"/>
-          <w:szCs w:val="28"/>
-        </w:rPr>
-        <w:t>Сколковский</w:t>
-      </w:r>
-      <w:proofErr w:type="spellEnd"/>
-      <w:r>
-        <w:rPr>
-          <w:rFonts w:ascii="Times New Roman" w:hAnsi="Times New Roman" w:cs="Times New Roman"/>
-          <w:sz w:val="28"/>
-          <w:szCs w:val="28"/>
-        </w:rPr>
-        <w:t>»</w:t>
+        <w:t>, Дополнительной адаптированной  общеобразовательной и общеразвивающей программой социально-педагогической направленности для детей сирот и детей оставшихся без попечения родителей, с ограниченными возможностями здоровья ГКУ ЦССВ «Сколковский»</w:t>
       </w:r>
     </w:p>
     <w:p>
@@ -2558,19 +2352,19 @@
           <w:szCs w:val="28"/>
           <w:lang w:bidi="ar-SA"/>
         </w:rPr>
-        <w:t xml:space="preserve">1. Федеральный закон от 29 декабря 2012 г. </w:t>
-      </w:r>
-      <w:proofErr w:type="spellStart"/>
-      <w:r>
+        <w:t xml:space="preserve">1. Федеральный закон от 29 декабря 2012 г. No 273  ФЗ «Об образовании в </w:t>
+      </w:r>
+    </w:p>
+    <w:p>
+      <w:pPr>
+        <w:spacing w:line="360" w:lineRule="auto"/>
         <w:rPr>
           <w:rFonts w:ascii="Times New Roman" w:hAnsi="Times New Roman" w:cs="Times New Roman"/>
           <w:sz w:val="28"/>
           <w:szCs w:val="28"/>
           <w:lang w:bidi="ar-SA"/>
         </w:rPr>
-        <w:t>No</w:t>
-      </w:r>
-      <w:proofErr w:type="spellEnd"/>
+      </w:pPr>
       <w:r>
         <w:rPr>
           <w:rFonts w:ascii="Times New Roman" w:hAnsi="Times New Roman" w:cs="Times New Roman"/>
@@ -2578,19 +2372,19 @@
           <w:szCs w:val="28"/>
           <w:lang w:bidi="ar-SA"/>
         </w:rPr>
-        <w:t xml:space="preserve"> 273  ФЗ «Об образовании </w:t>
-      </w:r>
-      <w:proofErr w:type="gramStart"/>
-      <w:r>
+        <w:t>Российской Федерации».</w:t>
+      </w:r>
+    </w:p>
+    <w:p>
+      <w:pPr>
+        <w:spacing w:line="360" w:lineRule="auto"/>
         <w:rPr>
           <w:rFonts w:ascii="Times New Roman" w:hAnsi="Times New Roman" w:cs="Times New Roman"/>
           <w:sz w:val="28"/>
           <w:szCs w:val="28"/>
           <w:lang w:bidi="ar-SA"/>
         </w:rPr>
-        <w:t>в</w:t>
-      </w:r>
-      <w:proofErr w:type="gramEnd"/>
+      </w:pPr>
       <w:r>
         <w:rPr>
           <w:rFonts w:ascii="Times New Roman" w:hAnsi="Times New Roman" w:cs="Times New Roman"/>
@@ -2598,8 +2392,167 @@
           <w:szCs w:val="28"/>
           <w:lang w:bidi="ar-SA"/>
         </w:rPr>
+        <w:t xml:space="preserve">2. Письмо Министерства образования и науки Российской Федерации от </w:t>
+      </w:r>
+    </w:p>
+    <w:p>
+      <w:pPr>
+        <w:spacing w:line="360" w:lineRule="auto"/>
+        <w:rPr>
+          <w:rFonts w:ascii="Times New Roman" w:hAnsi="Times New Roman" w:cs="Times New Roman"/>
+          <w:sz w:val="28"/>
+          <w:szCs w:val="28"/>
+          <w:lang w:bidi="ar-SA"/>
+        </w:rPr>
+      </w:pPr>
+      <w:r>
+        <w:rPr>
+          <w:rFonts w:ascii="Times New Roman" w:hAnsi="Times New Roman" w:cs="Times New Roman"/>
+          <w:sz w:val="28"/>
+          <w:szCs w:val="28"/>
+          <w:lang w:bidi="ar-SA"/>
+        </w:rPr>
+        <w:t>10 февраля 2015 г. No ВК -268/07 «О совершенствовании деятельности центров  психолого-педагогической, медицинской и социальной помощи».</w:t>
+      </w:r>
+    </w:p>
+    <w:p>
+      <w:pPr>
+        <w:spacing w:line="360" w:lineRule="auto"/>
+        <w:rPr>
+          <w:rFonts w:ascii="Times New Roman" w:hAnsi="Times New Roman" w:cs="Times New Roman"/>
+          <w:sz w:val="28"/>
+          <w:szCs w:val="28"/>
+          <w:lang w:bidi="ar-SA"/>
+        </w:rPr>
+      </w:pPr>
+      <w:r>
+        <w:rPr>
+          <w:rFonts w:ascii="Times New Roman" w:hAnsi="Times New Roman" w:cs="Times New Roman"/>
+          <w:sz w:val="28"/>
+          <w:szCs w:val="28"/>
+          <w:lang w:bidi="ar-SA"/>
+        </w:rPr>
+        <w:t xml:space="preserve">3. Приказ Министерства образования и науки Российской Федерации от </w:t>
+      </w:r>
+    </w:p>
+    <w:p>
+      <w:pPr>
+        <w:spacing w:line="360" w:lineRule="auto"/>
+        <w:rPr>
+          <w:rFonts w:ascii="Times New Roman" w:hAnsi="Times New Roman" w:cs="Times New Roman"/>
+          <w:sz w:val="28"/>
+          <w:szCs w:val="28"/>
+          <w:lang w:bidi="ar-SA"/>
+        </w:rPr>
+      </w:pPr>
+      <w:r>
+        <w:rPr>
+          <w:rFonts w:ascii="Times New Roman" w:hAnsi="Times New Roman" w:cs="Times New Roman"/>
+          <w:sz w:val="28"/>
+          <w:szCs w:val="28"/>
+          <w:lang w:bidi="ar-SA"/>
+        </w:rPr>
+        <w:lastRenderedPageBreak/>
+        <w:t xml:space="preserve">29 августа 2013 г. No 1008 «Об утверждении порядка организации и </w:t>
+      </w:r>
+    </w:p>
+    <w:p>
+      <w:pPr>
+        <w:spacing w:line="360" w:lineRule="auto"/>
+        <w:rPr>
+          <w:rFonts w:ascii="Times New Roman" w:hAnsi="Times New Roman" w:cs="Times New Roman"/>
+          <w:sz w:val="28"/>
+          <w:szCs w:val="28"/>
+          <w:lang w:bidi="ar-SA"/>
+        </w:rPr>
+      </w:pPr>
+      <w:r>
+        <w:rPr>
+          <w:rFonts w:ascii="Times New Roman" w:hAnsi="Times New Roman" w:cs="Times New Roman"/>
+          <w:sz w:val="28"/>
+          <w:szCs w:val="28"/>
+          <w:lang w:bidi="ar-SA"/>
+        </w:rPr>
+        <w:t xml:space="preserve">осуществления образовательной деятельности по дополнительным </w:t>
+      </w:r>
+    </w:p>
+    <w:p>
+      <w:pPr>
+        <w:spacing w:line="360" w:lineRule="auto"/>
+        <w:rPr>
+          <w:rFonts w:ascii="Times New Roman" w:hAnsi="Times New Roman" w:cs="Times New Roman"/>
+          <w:sz w:val="28"/>
+          <w:szCs w:val="28"/>
+          <w:lang w:bidi="ar-SA"/>
+        </w:rPr>
+      </w:pPr>
+      <w:r>
+        <w:rPr>
+          <w:rFonts w:ascii="Times New Roman" w:hAnsi="Times New Roman" w:cs="Times New Roman"/>
+          <w:sz w:val="28"/>
+          <w:szCs w:val="28"/>
+          <w:lang w:bidi="ar-SA"/>
+        </w:rPr>
+        <w:t>общеобразовательным программам».</w:t>
+      </w:r>
+    </w:p>
+    <w:p>
+      <w:pPr>
+        <w:spacing w:line="360" w:lineRule="auto"/>
+        <w:rPr>
+          <w:rFonts w:ascii="Times New Roman" w:hAnsi="Times New Roman" w:cs="Times New Roman"/>
+          <w:sz w:val="28"/>
+          <w:szCs w:val="28"/>
+          <w:lang w:bidi="ar-SA"/>
+        </w:rPr>
+      </w:pPr>
+      <w:r>
+        <w:rPr>
+          <w:rFonts w:ascii="Times New Roman" w:hAnsi="Times New Roman" w:cs="Times New Roman"/>
+          <w:sz w:val="28"/>
+          <w:szCs w:val="28"/>
+          <w:lang w:bidi="ar-SA"/>
+        </w:rPr>
+        <w:t xml:space="preserve">4. Письмо Министерства образования и науки Российской Федерации от </w:t>
+      </w:r>
+    </w:p>
+    <w:p>
+      <w:pPr>
+        <w:spacing w:line="360" w:lineRule="auto"/>
+        <w:rPr>
+          <w:rFonts w:ascii="Times New Roman" w:hAnsi="Times New Roman" w:cs="Times New Roman"/>
+          <w:sz w:val="28"/>
+          <w:szCs w:val="28"/>
+          <w:lang w:bidi="ar-SA"/>
+        </w:rPr>
+      </w:pPr>
+      <w:r>
+        <w:rPr>
+          <w:rFonts w:ascii="Times New Roman" w:hAnsi="Times New Roman" w:cs="Times New Roman"/>
+          <w:sz w:val="28"/>
+          <w:szCs w:val="28"/>
+          <w:lang w:bidi="ar-SA"/>
+        </w:rPr>
+        <w:t>18 ноября 2015 г. No 09-3242 «О</w:t>
+      </w:r>
+      <w:r>
+        <w:rPr>
+          <w:rFonts w:ascii="Times New Roman" w:hAnsi="Times New Roman" w:cs="Times New Roman"/>
+          <w:sz w:val="28"/>
+          <w:szCs w:val="28"/>
+          <w:lang w:bidi="ar-SA"/>
+        </w:rPr>
         <w:t xml:space="preserve"> </w:t>
       </w:r>
+      <w:r>
+        <w:rPr>
+          <w:rFonts w:ascii="Times New Roman" w:hAnsi="Times New Roman" w:cs="Times New Roman"/>
+          <w:sz w:val="28"/>
+          <w:szCs w:val="28"/>
+          <w:lang w:bidi="ar-SA"/>
+        </w:rPr>
+        <w:t xml:space="preserve">направлении рекомендаций по проектированию </w:t>
+      </w:r>
     </w:p>
     <w:p>
       <w:pPr>
@@ -2618,7 +2571,7 @@
           <w:szCs w:val="28"/>
           <w:lang w:bidi="ar-SA"/>
         </w:rPr>
-        <w:t>Российской Федерации».</w:t>
+        <w:t>дополнительных общеразвивающих программ»</w:t>
       </w:r>
     </w:p>
     <w:p>
@@ -2638,9 +2591,8 @@
           <w:szCs w:val="28"/>
           <w:lang w:bidi="ar-SA"/>
         </w:rPr>
-        <w:t xml:space="preserve">2. Письмо Министерства образования и науки Российской Федерации </w:t>
-      </w:r>
-      <w:proofErr w:type="gramStart"/>
+        <w:t>5. Постановление Главного государственного санитарного врача Российской Федерации от 4 июля 2014 г</w:t>
+      </w:r>
       <w:r>
         <w:rPr>
           <w:rFonts w:ascii="Times New Roman" w:hAnsi="Times New Roman" w:cs="Times New Roman"/>
@@ -2648,9 +2600,8 @@
           <w:szCs w:val="28"/>
           <w:lang w:bidi="ar-SA"/>
         </w:rPr>
-        <w:t>от</w:t>
-      </w:r>
-      <w:proofErr w:type="gramEnd"/>
+        <w:t>. N</w:t>
+      </w:r>
       <w:r>
         <w:rPr>
           <w:rFonts w:ascii="Times New Roman" w:hAnsi="Times New Roman" w:cs="Times New Roman"/>
@@ -2658,422 +2609,25 @@
           <w:szCs w:val="28"/>
           <w:lang w:bidi="ar-SA"/>
         </w:rPr>
+        <w:t xml:space="preserve"> 41 «Об утверждении СанПиН </w:t>
+      </w:r>
+      <w:r>
+        <w:rPr>
+          <w:rFonts w:ascii="Times New Roman" w:hAnsi="Times New Roman" w:cs="Times New Roman"/>
+          <w:sz w:val="28"/>
+          <w:szCs w:val="28"/>
+          <w:lang w:bidi="ar-SA"/>
+        </w:rPr>
         <w:t xml:space="preserve"> </w:t>
       </w:r>
-    </w:p>
-    <w:p>
-      <w:pPr>
-        <w:spacing w:line="360" w:lineRule="auto"/>
+      <w:r>
         <w:rPr>
           <w:rFonts w:ascii="Times New Roman" w:hAnsi="Times New Roman" w:cs="Times New Roman"/>
           <w:sz w:val="28"/>
           <w:szCs w:val="28"/>
           <w:lang w:bidi="ar-SA"/>
         </w:rPr>
-      </w:pPr>
-      <w:r>
-        <w:rPr>
-          <w:rFonts w:ascii="Times New Roman" w:hAnsi="Times New Roman" w:cs="Times New Roman"/>
-          <w:sz w:val="28"/>
-          <w:szCs w:val="28"/>
-          <w:lang w:bidi="ar-SA"/>
-        </w:rPr>
-        <w:t xml:space="preserve">10 февраля 2015 г. </w:t>
-      </w:r>
-      <w:proofErr w:type="spellStart"/>
-      <w:r>
-        <w:rPr>
-          <w:rFonts w:ascii="Times New Roman" w:hAnsi="Times New Roman" w:cs="Times New Roman"/>
-          <w:sz w:val="28"/>
-          <w:szCs w:val="28"/>
-          <w:lang w:bidi="ar-SA"/>
-        </w:rPr>
-        <w:t>No</w:t>
-      </w:r>
-      <w:proofErr w:type="spellEnd"/>
-      <w:r>
-        <w:rPr>
-          <w:rFonts w:ascii="Times New Roman" w:hAnsi="Times New Roman" w:cs="Times New Roman"/>
-          <w:sz w:val="28"/>
-          <w:szCs w:val="28"/>
-          <w:lang w:bidi="ar-SA"/>
-        </w:rPr>
-        <w:t xml:space="preserve"> ВК -268/07 «О совершенствовании деятельности центров  психолого-педагогической, медицинской и социальной помощи».</w:t>
-      </w:r>
-    </w:p>
-    <w:p>
-      <w:pPr>
-        <w:spacing w:line="360" w:lineRule="auto"/>
-        <w:rPr>
-          <w:rFonts w:ascii="Times New Roman" w:hAnsi="Times New Roman" w:cs="Times New Roman"/>
-          <w:sz w:val="28"/>
-          <w:szCs w:val="28"/>
-          <w:lang w:bidi="ar-SA"/>
-        </w:rPr>
-      </w:pPr>
-      <w:r>
-        <w:rPr>
-          <w:rFonts w:ascii="Times New Roman" w:hAnsi="Times New Roman" w:cs="Times New Roman"/>
-          <w:sz w:val="28"/>
-          <w:szCs w:val="28"/>
-          <w:lang w:bidi="ar-SA"/>
-        </w:rPr>
-        <w:t xml:space="preserve">3. Приказ Министерства образования и науки Российской Федерации </w:t>
-      </w:r>
-      <w:proofErr w:type="gramStart"/>
-      <w:r>
-        <w:rPr>
-          <w:rFonts w:ascii="Times New Roman" w:hAnsi="Times New Roman" w:cs="Times New Roman"/>
-          <w:sz w:val="28"/>
-          <w:szCs w:val="28"/>
-          <w:lang w:bidi="ar-SA"/>
-        </w:rPr>
-        <w:t>от</w:t>
-      </w:r>
-      <w:proofErr w:type="gramEnd"/>
-      <w:r>
-        <w:rPr>
-          <w:rFonts w:ascii="Times New Roman" w:hAnsi="Times New Roman" w:cs="Times New Roman"/>
-          <w:sz w:val="28"/>
-          <w:szCs w:val="28"/>
-          <w:lang w:bidi="ar-SA"/>
-        </w:rPr>
-        <w:t xml:space="preserve"> </w:t>
-      </w:r>
-    </w:p>
-    <w:p>
-      <w:pPr>
-        <w:spacing w:line="360" w:lineRule="auto"/>
-        <w:rPr>
-          <w:rFonts w:ascii="Times New Roman" w:hAnsi="Times New Roman" w:cs="Times New Roman"/>
-          <w:sz w:val="28"/>
-          <w:szCs w:val="28"/>
-          <w:lang w:bidi="ar-SA"/>
-        </w:rPr>
-      </w:pPr>
-      <w:r>
-        <w:rPr>
-          <w:rFonts w:ascii="Times New Roman" w:hAnsi="Times New Roman" w:cs="Times New Roman"/>
-          <w:sz w:val="28"/>
-          <w:szCs w:val="28"/>
-          <w:lang w:bidi="ar-SA"/>
-        </w:rPr>
-        <w:lastRenderedPageBreak/>
-        <w:t xml:space="preserve">29 августа 2013 г. </w:t>
-      </w:r>
-      <w:proofErr w:type="spellStart"/>
-      <w:r>
-        <w:rPr>
-          <w:rFonts w:ascii="Times New Roman" w:hAnsi="Times New Roman" w:cs="Times New Roman"/>
-          <w:sz w:val="28"/>
-          <w:szCs w:val="28"/>
-          <w:lang w:bidi="ar-SA"/>
-        </w:rPr>
-        <w:t>No</w:t>
-      </w:r>
-      <w:proofErr w:type="spellEnd"/>
-      <w:r>
-        <w:rPr>
-          <w:rFonts w:ascii="Times New Roman" w:hAnsi="Times New Roman" w:cs="Times New Roman"/>
-          <w:sz w:val="28"/>
-          <w:szCs w:val="28"/>
-          <w:lang w:bidi="ar-SA"/>
-        </w:rPr>
-        <w:t xml:space="preserve"> 1008 «Об утверждении порядка организации и </w:t>
-      </w:r>
-    </w:p>
-    <w:p>
-      <w:pPr>
-        <w:spacing w:line="360" w:lineRule="auto"/>
-        <w:rPr>
-          <w:rFonts w:ascii="Times New Roman" w:hAnsi="Times New Roman" w:cs="Times New Roman"/>
-          <w:sz w:val="28"/>
-          <w:szCs w:val="28"/>
-          <w:lang w:bidi="ar-SA"/>
-        </w:rPr>
-      </w:pPr>
-      <w:r>
-        <w:rPr>
-          <w:rFonts w:ascii="Times New Roman" w:hAnsi="Times New Roman" w:cs="Times New Roman"/>
-          <w:sz w:val="28"/>
-          <w:szCs w:val="28"/>
-          <w:lang w:bidi="ar-SA"/>
-        </w:rPr>
-        <w:t xml:space="preserve">осуществления образовательной деятельности по </w:t>
-      </w:r>
-      <w:proofErr w:type="gramStart"/>
-      <w:r>
-        <w:rPr>
-          <w:rFonts w:ascii="Times New Roman" w:hAnsi="Times New Roman" w:cs="Times New Roman"/>
-          <w:sz w:val="28"/>
-          <w:szCs w:val="28"/>
-          <w:lang w:bidi="ar-SA"/>
-        </w:rPr>
-        <w:t>дополнительным</w:t>
-      </w:r>
-      <w:proofErr w:type="gramEnd"/>
-      <w:r>
-        <w:rPr>
-          <w:rFonts w:ascii="Times New Roman" w:hAnsi="Times New Roman" w:cs="Times New Roman"/>
-          <w:sz w:val="28"/>
-          <w:szCs w:val="28"/>
-          <w:lang w:bidi="ar-SA"/>
-        </w:rPr>
-        <w:t xml:space="preserve"> </w:t>
-      </w:r>
-    </w:p>
-    <w:p>
-      <w:pPr>
-        <w:spacing w:line="360" w:lineRule="auto"/>
-        <w:rPr>
-          <w:rFonts w:ascii="Times New Roman" w:hAnsi="Times New Roman" w:cs="Times New Roman"/>
-          <w:sz w:val="28"/>
-          <w:szCs w:val="28"/>
-          <w:lang w:bidi="ar-SA"/>
-        </w:rPr>
-      </w:pPr>
-      <w:r>
-        <w:rPr>
-          <w:rFonts w:ascii="Times New Roman" w:hAnsi="Times New Roman" w:cs="Times New Roman"/>
-          <w:sz w:val="28"/>
-          <w:szCs w:val="28"/>
-          <w:lang w:bidi="ar-SA"/>
-        </w:rPr>
-        <w:t>общеобразовательным программам».</w:t>
-      </w:r>
-    </w:p>
-    <w:p>
-      <w:pPr>
-        <w:spacing w:line="360" w:lineRule="auto"/>
-        <w:rPr>
-          <w:rFonts w:ascii="Times New Roman" w:hAnsi="Times New Roman" w:cs="Times New Roman"/>
-          <w:sz w:val="28"/>
-          <w:szCs w:val="28"/>
-          <w:lang w:bidi="ar-SA"/>
-        </w:rPr>
-      </w:pPr>
-      <w:r>
-        <w:rPr>
-          <w:rFonts w:ascii="Times New Roman" w:hAnsi="Times New Roman" w:cs="Times New Roman"/>
-          <w:sz w:val="28"/>
-          <w:szCs w:val="28"/>
-          <w:lang w:bidi="ar-SA"/>
-        </w:rPr>
-        <w:t xml:space="preserve">4. Письмо Министерства образования и науки Российской Федерации </w:t>
-      </w:r>
-      <w:proofErr w:type="gramStart"/>
-      <w:r>
-        <w:rPr>
-          <w:rFonts w:ascii="Times New Roman" w:hAnsi="Times New Roman" w:cs="Times New Roman"/>
-          <w:sz w:val="28"/>
-          <w:szCs w:val="28"/>
-          <w:lang w:bidi="ar-SA"/>
-        </w:rPr>
-        <w:t>от</w:t>
-      </w:r>
-      <w:proofErr w:type="gramEnd"/>
-      <w:r>
-        <w:rPr>
-          <w:rFonts w:ascii="Times New Roman" w:hAnsi="Times New Roman" w:cs="Times New Roman"/>
-          <w:sz w:val="28"/>
-          <w:szCs w:val="28"/>
-          <w:lang w:bidi="ar-SA"/>
-        </w:rPr>
-        <w:t xml:space="preserve"> </w:t>
-      </w:r>
-    </w:p>
-    <w:p>
-      <w:pPr>
-        <w:spacing w:line="360" w:lineRule="auto"/>
-        <w:rPr>
-          <w:rFonts w:ascii="Times New Roman" w:hAnsi="Times New Roman" w:cs="Times New Roman"/>
-          <w:sz w:val="28"/>
-          <w:szCs w:val="28"/>
-          <w:lang w:bidi="ar-SA"/>
-        </w:rPr>
-      </w:pPr>
-      <w:r>
-        <w:rPr>
-          <w:rFonts w:ascii="Times New Roman" w:hAnsi="Times New Roman" w:cs="Times New Roman"/>
-          <w:sz w:val="28"/>
-          <w:szCs w:val="28"/>
-          <w:lang w:bidi="ar-SA"/>
-        </w:rPr>
-        <w:t xml:space="preserve">18 ноября 2015 г. </w:t>
-      </w:r>
-      <w:proofErr w:type="spellStart"/>
-      <w:r>
-        <w:rPr>
-          <w:rFonts w:ascii="Times New Roman" w:hAnsi="Times New Roman" w:cs="Times New Roman"/>
-          <w:sz w:val="28"/>
-          <w:szCs w:val="28"/>
-          <w:lang w:bidi="ar-SA"/>
-        </w:rPr>
-        <w:t>No</w:t>
-      </w:r>
-      <w:proofErr w:type="spellEnd"/>
-      <w:r>
-        <w:rPr>
-          <w:rFonts w:ascii="Times New Roman" w:hAnsi="Times New Roman" w:cs="Times New Roman"/>
-          <w:sz w:val="28"/>
-          <w:szCs w:val="28"/>
-          <w:lang w:bidi="ar-SA"/>
-        </w:rPr>
-        <w:t xml:space="preserve"> 09-3242 «О</w:t>
-      </w:r>
-      <w:r>
-        <w:rPr>
-          <w:rFonts w:ascii="Times New Roman" w:hAnsi="Times New Roman" w:cs="Times New Roman"/>
-          <w:sz w:val="28"/>
-          <w:szCs w:val="28"/>
-          <w:lang w:bidi="ar-SA"/>
-        </w:rPr>
-        <w:t xml:space="preserve"> </w:t>
-      </w:r>
-      <w:r>
-        <w:rPr>
-          <w:rFonts w:ascii="Times New Roman" w:hAnsi="Times New Roman" w:cs="Times New Roman"/>
-          <w:sz w:val="28"/>
-          <w:szCs w:val="28"/>
-          <w:lang w:bidi="ar-SA"/>
-        </w:rPr>
-        <w:t xml:space="preserve">направлении рекомендаций по проектированию </w:t>
-      </w:r>
-    </w:p>
-    <w:p>
-      <w:pPr>
-        <w:spacing w:line="360" w:lineRule="auto"/>
-        <w:rPr>
-          <w:rFonts w:ascii="Times New Roman" w:hAnsi="Times New Roman" w:cs="Times New Roman"/>
-          <w:sz w:val="28"/>
-          <w:szCs w:val="28"/>
-          <w:lang w:bidi="ar-SA"/>
-        </w:rPr>
-      </w:pPr>
-      <w:r>
-        <w:rPr>
-          <w:rFonts w:ascii="Times New Roman" w:hAnsi="Times New Roman" w:cs="Times New Roman"/>
-          <w:sz w:val="28"/>
-          <w:szCs w:val="28"/>
-          <w:lang w:bidi="ar-SA"/>
-        </w:rPr>
-        <w:t xml:space="preserve">дополнительных </w:t>
-      </w:r>
-      <w:proofErr w:type="spellStart"/>
-      <w:r>
-        <w:rPr>
-          <w:rFonts w:ascii="Times New Roman" w:hAnsi="Times New Roman" w:cs="Times New Roman"/>
-          <w:sz w:val="28"/>
-          <w:szCs w:val="28"/>
-          <w:lang w:bidi="ar-SA"/>
-        </w:rPr>
-        <w:t>общеразвивающих</w:t>
-      </w:r>
-      <w:proofErr w:type="spellEnd"/>
-      <w:r>
-        <w:rPr>
-          <w:rFonts w:ascii="Times New Roman" w:hAnsi="Times New Roman" w:cs="Times New Roman"/>
-          <w:sz w:val="28"/>
-          <w:szCs w:val="28"/>
-          <w:lang w:bidi="ar-SA"/>
-        </w:rPr>
-        <w:t xml:space="preserve"> программ»</w:t>
-      </w:r>
-    </w:p>
-    <w:p>
-      <w:pPr>
-        <w:spacing w:line="360" w:lineRule="auto"/>
-        <w:rPr>
-          <w:rFonts w:ascii="Times New Roman" w:hAnsi="Times New Roman" w:cs="Times New Roman"/>
-          <w:sz w:val="28"/>
-          <w:szCs w:val="28"/>
-          <w:lang w:bidi="ar-SA"/>
-        </w:rPr>
-      </w:pPr>
-      <w:r>
-        <w:rPr>
-          <w:rFonts w:ascii="Times New Roman" w:hAnsi="Times New Roman" w:cs="Times New Roman"/>
-          <w:sz w:val="28"/>
-          <w:szCs w:val="28"/>
-          <w:lang w:bidi="ar-SA"/>
-        </w:rPr>
-        <w:t>5. Постановление Главного государственного санитарного врача Российской Федерации от 4 июля 2014 г</w:t>
-      </w:r>
-      <w:r>
-        <w:rPr>
-          <w:rFonts w:ascii="Times New Roman" w:hAnsi="Times New Roman" w:cs="Times New Roman"/>
-          <w:sz w:val="28"/>
-          <w:szCs w:val="28"/>
-          <w:lang w:bidi="ar-SA"/>
-        </w:rPr>
-        <w:t>. N</w:t>
-      </w:r>
-      <w:r>
-        <w:rPr>
-          <w:rFonts w:ascii="Times New Roman" w:hAnsi="Times New Roman" w:cs="Times New Roman"/>
-          <w:sz w:val="28"/>
-          <w:szCs w:val="28"/>
-          <w:lang w:bidi="ar-SA"/>
-        </w:rPr>
-        <w:t xml:space="preserve"> 41 «Об утверждении </w:t>
-      </w:r>
-      <w:proofErr w:type="spellStart"/>
-      <w:r>
-        <w:rPr>
-          <w:rFonts w:ascii="Times New Roman" w:hAnsi="Times New Roman" w:cs="Times New Roman"/>
-          <w:sz w:val="28"/>
-          <w:szCs w:val="28"/>
-          <w:lang w:bidi="ar-SA"/>
-        </w:rPr>
-        <w:t>СанПиН</w:t>
-      </w:r>
-      <w:proofErr w:type="spellEnd"/>
-      <w:r>
-        <w:rPr>
-          <w:rFonts w:ascii="Times New Roman" w:hAnsi="Times New Roman" w:cs="Times New Roman"/>
-          <w:sz w:val="28"/>
-          <w:szCs w:val="28"/>
-          <w:lang w:bidi="ar-SA"/>
-        </w:rPr>
-        <w:t xml:space="preserve"> </w:t>
-      </w:r>
-      <w:r>
-        <w:rPr>
-          <w:rFonts w:ascii="Times New Roman" w:hAnsi="Times New Roman" w:cs="Times New Roman"/>
-          <w:sz w:val="28"/>
-          <w:szCs w:val="28"/>
-          <w:lang w:bidi="ar-SA"/>
-        </w:rPr>
-        <w:t xml:space="preserve"> </w:t>
-      </w:r>
-      <w:r>
-        <w:rPr>
-          <w:rFonts w:ascii="Times New Roman" w:hAnsi="Times New Roman" w:cs="Times New Roman"/>
-          <w:sz w:val="28"/>
-          <w:szCs w:val="28"/>
-          <w:lang w:bidi="ar-SA"/>
-        </w:rPr>
-        <w:t xml:space="preserve">2.4.4.3172- 14 «Санитарно-эпидемиологические требования к устройству, содержанию и организации </w:t>
-      </w:r>
-      <w:proofErr w:type="gramStart"/>
-      <w:r>
-        <w:rPr>
-          <w:rFonts w:ascii="Times New Roman" w:hAnsi="Times New Roman" w:cs="Times New Roman"/>
-          <w:sz w:val="28"/>
-          <w:szCs w:val="28"/>
-          <w:lang w:bidi="ar-SA"/>
-        </w:rPr>
-        <w:t>режима работы образовательных организаций дополнительного образования детей</w:t>
-      </w:r>
-      <w:proofErr w:type="gramEnd"/>
-      <w:r>
-        <w:rPr>
-          <w:rFonts w:ascii="Times New Roman" w:hAnsi="Times New Roman" w:cs="Times New Roman"/>
-          <w:sz w:val="28"/>
-          <w:szCs w:val="28"/>
-          <w:lang w:bidi="ar-SA"/>
-        </w:rPr>
-        <w:t>».</w:t>
+        <w:t>2.4.4.3172- 14 «Санитарно-эпидемиологические требования к устройству, содержанию и организации режима работы образовательных организаций дополнительного образования детей».</w:t>
       </w:r>
     </w:p>
     <w:p>
@@ -3278,7 +2832,6 @@
         </w:rPr>
         <w:t xml:space="preserve"> Расширение и активизация словаря по теме, введение обобщающих понятий; </w:t>
       </w:r>
-      <w:proofErr w:type="gramStart"/>
       <w:r>
         <w:rPr>
           <w:rFonts w:ascii="Times New Roman" w:hAnsi="Times New Roman" w:cs="Times New Roman"/>
@@ -3286,17 +2839,7 @@
           <w:sz w:val="28"/>
           <w:szCs w:val="28"/>
         </w:rPr>
-        <w:t>Развивающие</w:t>
-      </w:r>
-      <w:proofErr w:type="gramEnd"/>
-      <w:r>
-        <w:rPr>
-          <w:rFonts w:ascii="Times New Roman" w:hAnsi="Times New Roman" w:cs="Times New Roman"/>
-          <w:b/>
-          <w:sz w:val="28"/>
-          <w:szCs w:val="28"/>
-        </w:rPr>
-        <w:t>:</w:t>
+        <w:t>Развивающие:</w:t>
       </w:r>
     </w:p>
     <w:p>
@@ -3415,25 +2958,7 @@
           <w:sz w:val="28"/>
           <w:szCs w:val="28"/>
         </w:rPr>
-        <w:t xml:space="preserve"> Формирование интереса к совместным играм и занятиям, воспитание чувства </w:t>
-      </w:r>
-      <w:proofErr w:type="spellStart"/>
-      <w:r>
-        <w:rPr>
-          <w:rFonts w:ascii="Times New Roman" w:hAnsi="Times New Roman" w:cs="Times New Roman"/>
-          <w:sz w:val="28"/>
-          <w:szCs w:val="28"/>
-        </w:rPr>
-        <w:t>эмпатии</w:t>
-      </w:r>
-      <w:proofErr w:type="spellEnd"/>
-      <w:r>
-        <w:rPr>
-          <w:rFonts w:ascii="Times New Roman" w:hAnsi="Times New Roman" w:cs="Times New Roman"/>
-          <w:sz w:val="28"/>
-          <w:szCs w:val="28"/>
-        </w:rPr>
-        <w:t xml:space="preserve"> к сверстникам.</w:t>
+        <w:t xml:space="preserve"> Формирование интереса к совместным играм и занятиям, воспитание чувства эмпатии к сверстникам.</w:t>
       </w:r>
       <w:r>
         <w:rPr>
@@ -3619,23 +3144,7 @@
           <w:sz w:val="28"/>
           <w:szCs w:val="28"/>
         </w:rPr>
-        <w:t xml:space="preserve">Содержание программы определено с учетом дидактических принципов, которые для детей с нарушением интеллекта приобретают особую значимость: от простого к </w:t>
-      </w:r>
-      <w:proofErr w:type="gramStart"/>
-      <w:r>
-        <w:rPr>
-          <w:sz w:val="28"/>
-          <w:szCs w:val="28"/>
-        </w:rPr>
-        <w:t>сложному</w:t>
-      </w:r>
-      <w:proofErr w:type="gramEnd"/>
-      <w:r>
-        <w:rPr>
-          <w:sz w:val="28"/>
-          <w:szCs w:val="28"/>
-        </w:rPr>
-        <w:t xml:space="preserve">, систематичность, доступность и повторяемость материала. </w:t>
+        <w:t xml:space="preserve">Содержание программы определено с учетом дидактических принципов, которые для детей с нарушением интеллекта приобретают особую значимость: от простого к сложному, систематичность, доступность и повторяемость материала. </w:t>
       </w:r>
     </w:p>
     <w:p>
@@ -3800,25 +3309,7 @@
           <w:sz w:val="28"/>
           <w:szCs w:val="28"/>
         </w:rPr>
-        <w:t xml:space="preserve"> предполагает, что устранение психических нарушений должно носить </w:t>
-      </w:r>
-      <w:proofErr w:type="spellStart"/>
-      <w:r>
-        <w:rPr>
-          <w:rFonts w:ascii="Times New Roman" w:hAnsi="Times New Roman" w:cs="Times New Roman"/>
-          <w:sz w:val="28"/>
-          <w:szCs w:val="28"/>
-        </w:rPr>
-        <w:t>медико-психолого-педагогический</w:t>
-      </w:r>
-      <w:proofErr w:type="spellEnd"/>
-      <w:r>
-        <w:rPr>
-          <w:rFonts w:ascii="Times New Roman" w:hAnsi="Times New Roman" w:cs="Times New Roman"/>
-          <w:sz w:val="28"/>
-          <w:szCs w:val="28"/>
-        </w:rPr>
-        <w:t xml:space="preserve"> характер, т.е. опираться на взаимосвязь всех специалистов ОУ. Программа предусматривает полное взаимодействие и преемственность действий всех специалистов ОУ и родителей школьников. Комплексный подход обеспечивает более высокие темпы динамики общего и психического развития детей. </w:t>
+        <w:t xml:space="preserve"> предполагает, что устранение психических нарушений должно носить медико-психолого-педагогический характер, т.е. опираться на взаимосвязь всех специалистов ОУ. Программа предусматривает полное взаимодействие и преемственность действий всех специалистов ОУ и родителей школьников. Комплексный подход обеспечивает более высокие темпы динамики общего и психического развития детей. </w:t>
       </w:r>
     </w:p>
     <w:p>
@@ -3897,43 +3388,7 @@
           <w:sz w:val="28"/>
           <w:szCs w:val="28"/>
         </w:rPr>
-        <w:t xml:space="preserve"> усвоения знаний предполагает такой подбор материала, когда между составными частями его существует логическая связь, последующие задания опираются </w:t>
-      </w:r>
-      <w:proofErr w:type="gramStart"/>
-      <w:r>
-        <w:rPr>
-          <w:rFonts w:ascii="Times New Roman" w:hAnsi="Times New Roman" w:cs="Times New Roman"/>
-          <w:sz w:val="28"/>
-          <w:szCs w:val="28"/>
-        </w:rPr>
-        <w:t>на</w:t>
-      </w:r>
-      <w:proofErr w:type="gramEnd"/>
-      <w:r>
-        <w:rPr>
-          <w:rFonts w:ascii="Times New Roman" w:hAnsi="Times New Roman" w:cs="Times New Roman"/>
-          <w:sz w:val="28"/>
-          <w:szCs w:val="28"/>
-        </w:rPr>
-        <w:t xml:space="preserve"> предыдущие. Такое построение программного содержания позволяет обеспечить высокое качество образования. Коррекционная работа должна </w:t>
-      </w:r>
-      <w:proofErr w:type="gramStart"/>
-      <w:r>
-        <w:rPr>
-          <w:rFonts w:ascii="Times New Roman" w:hAnsi="Times New Roman" w:cs="Times New Roman"/>
-          <w:sz w:val="28"/>
-          <w:szCs w:val="28"/>
-        </w:rPr>
-        <w:t>строится</w:t>
-      </w:r>
-      <w:proofErr w:type="gramEnd"/>
-      <w:r>
-        <w:rPr>
-          <w:rFonts w:ascii="Times New Roman" w:hAnsi="Times New Roman" w:cs="Times New Roman"/>
-          <w:sz w:val="28"/>
-          <w:szCs w:val="28"/>
-        </w:rPr>
-        <w:t xml:space="preserve"> так, чтобы способствовать развитию высших психических функций: внимания, памяти, восприятия, мышления.</w:t>
+        <w:t xml:space="preserve"> усвоения знаний предполагает такой подбор материала, когда между составными частями его существует логическая связь, последующие задания опираются на предыдущие. Такое построение программного содержания позволяет обеспечить высокое качество образования. Коррекционная работа должна строится так, чтобы способствовать развитию высших психических функций: внимания, памяти, восприятия, мышления.</w:t>
       </w:r>
     </w:p>
     <w:p>
@@ -4483,25 +3938,7 @@
           <w:sz w:val="28"/>
           <w:szCs w:val="28"/>
         </w:rPr>
-        <w:t xml:space="preserve">Планирование предназначено для детей с умеренной, тяжелой, </w:t>
-      </w:r>
-      <w:proofErr w:type="spellStart"/>
-      <w:r>
-        <w:rPr>
-          <w:rFonts w:ascii="Times New Roman" w:hAnsi="Times New Roman" w:cs="Times New Roman"/>
-          <w:sz w:val="28"/>
-          <w:szCs w:val="28"/>
-        </w:rPr>
-        <w:t>глбокой</w:t>
-      </w:r>
-      <w:proofErr w:type="spellEnd"/>
-      <w:r>
-        <w:rPr>
-          <w:rFonts w:ascii="Times New Roman" w:hAnsi="Times New Roman" w:cs="Times New Roman"/>
-          <w:sz w:val="28"/>
-          <w:szCs w:val="28"/>
-        </w:rPr>
-        <w:t xml:space="preserve"> умственной отсталостью. Занятия проводятся ежедневно, индивидуально или в подгруппах. </w:t>
+        <w:t xml:space="preserve">Планирование предназначено для детей с умеренной, тяжелой, глбокой умственной отсталостью. Занятия проводятся ежедневно, индивидуально или в подгруппах. </w:t>
       </w:r>
       <w:r>
         <w:rPr>
@@ -4645,16 +4082,7 @@
           <w:sz w:val="28"/>
           <w:szCs w:val="28"/>
         </w:rPr>
-        <w:t xml:space="preserve"> С целью профилактики утомления на каждом занятии проводится динамическая пауза, связанная с сюжетом занятия. </w:t>
-      </w:r>
-      <w:proofErr w:type="gramStart"/>
-      <w:r>
-        <w:rPr>
-          <w:rFonts w:ascii="Times New Roman" w:hAnsi="Times New Roman" w:cs="Times New Roman"/>
-          <w:sz w:val="28"/>
-          <w:szCs w:val="28"/>
-        </w:rPr>
-        <w:t xml:space="preserve">На занятиях используются словесные (беседа, рассказ педагога, аудиозаписи, чтение художественной литературы), </w:t>
+        <w:t xml:space="preserve"> С целью профилактики утомления на каждом занятии проводится динамическая пауза, связанная с сюжетом занятия. На занятиях используются словесные (беседа, рассказ педагога, аудиозаписи, чтение художественной литературы), </w:t>
       </w:r>
       <w:r>
         <w:rPr>
@@ -4688,7 +4116,6 @@
         </w:rPr>
         <w:t xml:space="preserve">практические (упражнения, опыты, экспериментирование, моделирование), игровые (дидактические, сюжетно-ролевые игры) методы и приемы (вопросы к детям, указания, загадывание и отгадывание загадок, объяснения, пояснения, педагогическая оценка, соревнования, создание игровой ситуации, показ образца, конструирование). </w:t>
       </w:r>
-      <w:proofErr w:type="gramEnd"/>
     </w:p>
     <w:p>
       <w:pPr>
@@ -5124,25 +4551,7 @@
           <w:sz w:val="28"/>
           <w:szCs w:val="28"/>
         </w:rPr>
-        <w:t>Целевым ориентиром освоения Программы является комплексная индивидуальная коррекция и реабилитация ребёнка, складывающаяся в процессе жизнедеятельности в Центре Содействия Семейного Воспитания (</w:t>
-      </w:r>
-      <w:proofErr w:type="spellStart"/>
-      <w:r>
-        <w:rPr>
-          <w:rFonts w:ascii="Times New Roman" w:hAnsi="Times New Roman" w:cs="Times New Roman"/>
-          <w:sz w:val="28"/>
-          <w:szCs w:val="28"/>
-        </w:rPr>
-        <w:t>далее-ЦССВ</w:t>
-      </w:r>
-      <w:proofErr w:type="spellEnd"/>
-      <w:r>
-        <w:rPr>
-          <w:rFonts w:ascii="Times New Roman" w:hAnsi="Times New Roman" w:cs="Times New Roman"/>
-          <w:sz w:val="28"/>
-          <w:szCs w:val="28"/>
-        </w:rPr>
-        <w:t>).</w:t>
+        <w:t>Целевым ориентиром освоения Программы является комплексная индивидуальная коррекция и реабилитация ребёнка, складывающаяся в процессе жизнедеятельности в Центре Содействия Семейного Воспитания (далее-ЦССВ).</w:t>
       </w:r>
     </w:p>
     <w:p>
@@ -5224,25 +4633,7 @@
           <w:sz w:val="28"/>
           <w:szCs w:val="28"/>
         </w:rPr>
-        <w:t>Текущий контроль проводится в течени</w:t>
-      </w:r>
-      <w:proofErr w:type="gramStart"/>
-      <w:r>
-        <w:rPr>
-          <w:rFonts w:ascii="Times New Roman" w:hAnsi="Times New Roman" w:cs="Times New Roman"/>
-          <w:sz w:val="28"/>
-          <w:szCs w:val="28"/>
-        </w:rPr>
-        <w:t>и</w:t>
-      </w:r>
-      <w:proofErr w:type="gramEnd"/>
-      <w:r>
-        <w:rPr>
-          <w:rFonts w:ascii="Times New Roman" w:hAnsi="Times New Roman" w:cs="Times New Roman"/>
-          <w:sz w:val="28"/>
-          <w:szCs w:val="28"/>
-        </w:rPr>
-        <w:t xml:space="preserve"> учебного года в различных формах: участие в праздниках, коллективная работа, участие в выставках и тематических мероприятиях ЦССВ.</w:t>
+        <w:t>Текущий контроль проводится в течении учебного года в различных формах: участие в праздниках, коллективная работа, участие в выставках и тематических мероприятиях ЦССВ.</w:t>
       </w:r>
     </w:p>
     <w:p>
@@ -5294,25 +4685,7 @@
           <w:sz w:val="28"/>
           <w:szCs w:val="28"/>
         </w:rPr>
-        <w:t xml:space="preserve">Итоговая аттестация воспитанников проводится в конце </w:t>
-      </w:r>
-      <w:proofErr w:type="gramStart"/>
-      <w:r>
-        <w:rPr>
-          <w:rFonts w:ascii="Times New Roman" w:hAnsi="Times New Roman" w:cs="Times New Roman"/>
-          <w:sz w:val="28"/>
-          <w:szCs w:val="28"/>
-        </w:rPr>
-        <w:t>обучения по программе</w:t>
-      </w:r>
-      <w:proofErr w:type="gramEnd"/>
-      <w:r>
-        <w:rPr>
-          <w:rFonts w:ascii="Times New Roman" w:hAnsi="Times New Roman" w:cs="Times New Roman"/>
-          <w:sz w:val="28"/>
-          <w:szCs w:val="28"/>
-        </w:rPr>
-        <w:t>. Определяется изменения уровня развития детей, их результатов обучения. Может проходить в форме коллективной работы, открытого занятия, выставки.</w:t>
+        <w:t>Итоговая аттестация воспитанников проводится в конце обучения по программе. Определяется изменения уровня развития детей, их результатов обучения. Может проходить в форме коллективной работы, открытого занятия, выставки.</w:t>
       </w:r>
     </w:p>
     <w:p>
@@ -5358,7 +4731,6 @@
           <w:szCs w:val="28"/>
         </w:rPr>
       </w:pPr>
-      <w:proofErr w:type="gramStart"/>
       <w:r>
         <w:rPr>
           <w:rFonts w:ascii="Times New Roman" w:hAnsi="Times New Roman" w:cs="Times New Roman"/>
@@ -5367,7 +4739,6 @@
         </w:rPr>
         <w:t>- личностные, включающие овладение воспитанниками жизненными и социальными компетенциями, необходимыми для решения практико-ориентированных задач и обеспечивающими становление социальных отношений в различных средах;</w:t>
       </w:r>
-      <w:proofErr w:type="gramEnd"/>
     </w:p>
     <w:p>
       <w:pPr>
@@ -5474,25 +4845,7 @@
           <w:sz w:val="28"/>
           <w:szCs w:val="28"/>
         </w:rPr>
-        <w:t xml:space="preserve"> учебных действий заключена работа по приобретению </w:t>
-      </w:r>
-      <w:proofErr w:type="gramStart"/>
-      <w:r>
-        <w:rPr>
-          <w:rFonts w:ascii="Times New Roman" w:hAnsi="Times New Roman" w:cs="Times New Roman"/>
-          <w:sz w:val="28"/>
-          <w:szCs w:val="28"/>
-        </w:rPr>
-        <w:t>обучающимися</w:t>
-      </w:r>
-      <w:proofErr w:type="gramEnd"/>
-      <w:r>
-        <w:rPr>
-          <w:rFonts w:ascii="Times New Roman" w:hAnsi="Times New Roman" w:cs="Times New Roman"/>
-          <w:sz w:val="28"/>
-          <w:szCs w:val="28"/>
-        </w:rPr>
-        <w:t xml:space="preserve"> элементарных практических навыков (опыта) самостоятельной трудовой работы с целью включения в последующую трудовую деятельность, интеграцию в общество. </w:t>
+        <w:t xml:space="preserve"> учебных действий заключена работа по приобретению обучающимися элементарных практических навыков (опыта) самостоятельной трудовой работы с целью включения в последующую трудовую деятельность, интеграцию в общество. </w:t>
       </w:r>
     </w:p>
     <w:p>
@@ -5616,25 +4969,7 @@
           <w:sz w:val="28"/>
           <w:szCs w:val="28"/>
         </w:rPr>
-        <w:t xml:space="preserve">В структуре планируемых результатов ведущее место принадлежит личностным результатам, поскольку именно они обеспечивают овладение комплексом социальных (жизненных) компетенций, необходимых для достижения основной цели - введения воспитанников с ТМНР в культуру, овладение ими </w:t>
-      </w:r>
-      <w:proofErr w:type="spellStart"/>
-      <w:r>
-        <w:rPr>
-          <w:rFonts w:ascii="Times New Roman" w:hAnsi="Times New Roman" w:cs="Times New Roman"/>
-          <w:sz w:val="28"/>
-          <w:szCs w:val="28"/>
-        </w:rPr>
-        <w:t>социокультурным</w:t>
-      </w:r>
-      <w:proofErr w:type="spellEnd"/>
-      <w:r>
-        <w:rPr>
-          <w:rFonts w:ascii="Times New Roman" w:hAnsi="Times New Roman" w:cs="Times New Roman"/>
-          <w:sz w:val="28"/>
-          <w:szCs w:val="28"/>
-        </w:rPr>
-        <w:t xml:space="preserve"> опытом.</w:t>
+        <w:t>В структуре планируемых результатов ведущее место принадлежит личностным результатам, поскольку именно они обеспечивают овладение комплексом социальных (жизненных) компетенций, необходимых для достижения основной цели - введения воспитанников с ТМНР в культуру, овладение ими социокультурным опытом.</w:t>
       </w:r>
     </w:p>
     <w:p>
@@ -5969,25 +5304,7 @@
           <w:szCs w:val="28"/>
         </w:rPr>
         <w:tab/>
-        <w:t xml:space="preserve">потребность участвовать в совместной с другими деятельности, направленной на свое жизнеобеспечение, социальное развитие и помощь </w:t>
-      </w:r>
-      <w:proofErr w:type="gramStart"/>
-      <w:r>
-        <w:rPr>
-          <w:rFonts w:ascii="Times New Roman" w:hAnsi="Times New Roman" w:cs="Times New Roman"/>
-          <w:sz w:val="28"/>
-          <w:szCs w:val="28"/>
-        </w:rPr>
-        <w:t>близким</w:t>
-      </w:r>
-      <w:proofErr w:type="gramEnd"/>
-      <w:r>
-        <w:rPr>
-          <w:rFonts w:ascii="Times New Roman" w:hAnsi="Times New Roman" w:cs="Times New Roman"/>
-          <w:sz w:val="28"/>
-          <w:szCs w:val="28"/>
-        </w:rPr>
-        <w:t>.</w:t>
+        <w:t>потребность участвовать в совместной с другими деятельности, направленной на свое жизнеобеспечение, социальное развитие и помощь близким.</w:t>
       </w:r>
     </w:p>
     <w:p>
@@ -6080,7 +5397,6 @@
           <w:szCs w:val="28"/>
         </w:rPr>
       </w:pPr>
-      <w:proofErr w:type="gramStart"/>
       <w:r>
         <w:rPr>
           <w:rFonts w:ascii="Times New Roman" w:hAnsi="Times New Roman" w:cs="Times New Roman"/>
@@ -6089,7 +5405,6 @@
         </w:rPr>
         <w:t>- использование в работе доступных материалов (пластилин, природный материал; бумага и картон.</w:t>
       </w:r>
-      <w:proofErr w:type="gramEnd"/>
     </w:p>
     <w:p>
       <w:pPr>
@@ -6110,25 +5425,7 @@
           <w:sz w:val="28"/>
           <w:szCs w:val="28"/>
         </w:rPr>
-        <w:t xml:space="preserve">- уметь фиксировать взгляд на предметно - </w:t>
-      </w:r>
-      <w:proofErr w:type="spellStart"/>
-      <w:r>
-        <w:rPr>
-          <w:rFonts w:ascii="Times New Roman" w:hAnsi="Times New Roman" w:cs="Times New Roman"/>
-          <w:sz w:val="28"/>
-          <w:szCs w:val="28"/>
-        </w:rPr>
-        <w:t>манипулятивной</w:t>
-      </w:r>
-      <w:proofErr w:type="spellEnd"/>
-      <w:r>
-        <w:rPr>
-          <w:rFonts w:ascii="Times New Roman" w:hAnsi="Times New Roman" w:cs="Times New Roman"/>
-          <w:sz w:val="28"/>
-          <w:szCs w:val="28"/>
-        </w:rPr>
-        <w:t xml:space="preserve"> деятельности педагога (с привлечением внимания голосом).</w:t>
+        <w:t>- уметь фиксировать взгляд на предметно - манипулятивной деятельности педагога (с привлечением внимания голосом).</w:t>
       </w:r>
     </w:p>
     <w:p>
@@ -6351,25 +5648,7 @@
           <w:sz w:val="28"/>
           <w:szCs w:val="28"/>
         </w:rPr>
-        <w:t xml:space="preserve"> - уметь фиксировать взгляд на предметно - </w:t>
-      </w:r>
-      <w:proofErr w:type="spellStart"/>
-      <w:r>
-        <w:rPr>
-          <w:rFonts w:ascii="Times New Roman" w:hAnsi="Times New Roman" w:cs="Times New Roman"/>
-          <w:sz w:val="28"/>
-          <w:szCs w:val="28"/>
-        </w:rPr>
-        <w:t>манипулятивной</w:t>
-      </w:r>
-      <w:proofErr w:type="spellEnd"/>
-      <w:r>
-        <w:rPr>
-          <w:rFonts w:ascii="Times New Roman" w:hAnsi="Times New Roman" w:cs="Times New Roman"/>
-          <w:sz w:val="28"/>
-          <w:szCs w:val="28"/>
-        </w:rPr>
-        <w:t xml:space="preserve"> деятельности педагога; </w:t>
+        <w:t xml:space="preserve"> - уметь фиксировать взгляд на предметно - манипулятивной деятельности педагога; </w:t>
       </w:r>
     </w:p>
     <w:p>
@@ -7050,7 +6329,6 @@
                 <w:szCs w:val="28"/>
               </w:rPr>
             </w:pPr>
-            <w:proofErr w:type="spellStart"/>
             <w:r>
               <w:rPr>
                 <w:rFonts w:ascii="Times New Roman" w:hAnsi="Times New Roman" w:cs="Times New Roman"/>
@@ -7087,7 +6365,6 @@
               </w:rPr>
               <w:t>ния</w:t>
             </w:r>
-            <w:proofErr w:type="spellEnd"/>
           </w:p>
         </w:tc>
         <w:tc>
@@ -8725,15 +8002,7 @@
               <w:rPr>
                 <w:rFonts w:ascii="Times New Roman" w:hAnsi="Times New Roman" w:cs="Times New Roman"/>
               </w:rPr>
-              <w:t>Досуг «</w:t>
-            </w:r>
-            <w:proofErr w:type="spellStart"/>
-            <w:proofErr w:type="gramStart"/>
-            <w:r>
-              <w:rPr>
-                <w:rFonts w:ascii="Times New Roman" w:hAnsi="Times New Roman" w:cs="Times New Roman"/>
-              </w:rPr>
-              <w:t>Здравст</w:t>
+              <w:t>Досуг «Здравст</w:t>
             </w:r>
             <w:r>
               <w:rPr>
@@ -8745,15 +8014,7 @@
               <w:rPr>
                 <w:rFonts w:ascii="Times New Roman" w:hAnsi="Times New Roman" w:cs="Times New Roman"/>
               </w:rPr>
-              <w:t>вуй</w:t>
-            </w:r>
-            <w:proofErr w:type="spellEnd"/>
-            <w:proofErr w:type="gramEnd"/>
-            <w:r>
-              <w:rPr>
-                <w:rFonts w:ascii="Times New Roman" w:hAnsi="Times New Roman" w:cs="Times New Roman"/>
-              </w:rPr>
-              <w:t xml:space="preserve"> осень, золотая</w:t>
+              <w:t>вуй осень, золотая</w:t>
             </w:r>
           </w:p>
         </w:tc>
@@ -9789,25 +9050,7 @@
                 <w:sz w:val="24"/>
                 <w:szCs w:val="24"/>
               </w:rPr>
-              <w:t xml:space="preserve">Мероприятие </w:t>
-            </w:r>
-            <w:proofErr w:type="gramStart"/>
-            <w:r>
-              <w:rPr>
-                <w:rFonts w:ascii="Times New Roman" w:hAnsi="Times New Roman" w:cs="Times New Roman"/>
-                <w:sz w:val="24"/>
-                <w:szCs w:val="24"/>
-              </w:rPr>
-              <w:t>к</w:t>
-            </w:r>
-            <w:proofErr w:type="gramEnd"/>
-            <w:r>
-              <w:rPr>
-                <w:rFonts w:ascii="Times New Roman" w:hAnsi="Times New Roman" w:cs="Times New Roman"/>
-                <w:sz w:val="24"/>
-                <w:szCs w:val="24"/>
-              </w:rPr>
-              <w:t xml:space="preserve"> «Дню особого ребенка»</w:t>
+              <w:t>Мероприятие к «Дню особого ребенка»</w:t>
             </w:r>
           </w:p>
         </w:tc>
@@ -12165,18 +11408,8 @@
                 <w:sz w:val="24"/>
                 <w:szCs w:val="24"/>
               </w:rPr>
-              <w:t xml:space="preserve">Прощай </w:t>
-            </w:r>
-            <w:proofErr w:type="spellStart"/>
-            <w:r>
-              <w:rPr>
-                <w:rFonts w:ascii="Times New Roman" w:hAnsi="Times New Roman" w:cs="Times New Roman"/>
-                <w:sz w:val="24"/>
-                <w:szCs w:val="24"/>
-              </w:rPr>
-              <w:t>зимцшка-зима</w:t>
-            </w:r>
-            <w:proofErr w:type="spellEnd"/>
+              <w:t>Прощай зимцшка-зима</w:t>
+            </w:r>
           </w:p>
         </w:tc>
       </w:tr>
@@ -14498,7 +13731,7 @@
                 <w:sz w:val="28"/>
                 <w:szCs w:val="28"/>
               </w:rPr>
-              <w:t>лето</w:t>
+              <w:t>Июнь</w:t>
             </w:r>
           </w:p>
         </w:tc>
@@ -14522,14 +13755,6 @@
                 <w:szCs w:val="24"/>
               </w:rPr>
             </w:pPr>
-            <w:r>
-              <w:rPr>
-                <w:rFonts w:ascii="Times New Roman" w:hAnsi="Times New Roman" w:cs="Times New Roman"/>
-                <w:sz w:val="24"/>
-                <w:szCs w:val="24"/>
-              </w:rPr>
-              <w:t>индивид</w:t>
-            </w:r>
           </w:p>
         </w:tc>
         <w:tc>
@@ -14588,7 +13813,7 @@
                 <w:sz w:val="24"/>
                 <w:szCs w:val="24"/>
               </w:rPr>
-              <w:t>Повторение</w:t>
+              <w:t>Самоподготовка</w:t>
             </w:r>
           </w:p>
         </w:tc>
@@ -14612,14 +13837,332 @@
                 <w:szCs w:val="24"/>
               </w:rPr>
             </w:pPr>
-            <w:r>
-              <w:rPr>
-                <w:rFonts w:ascii="Times New Roman" w:hAnsi="Times New Roman" w:cs="Times New Roman"/>
-                <w:sz w:val="24"/>
-                <w:szCs w:val="24"/>
-              </w:rPr>
-              <w:t>группа</w:t>
-            </w:r>
+          </w:p>
+        </w:tc>
+        <w:tc>
+          <w:tcPr>
+            <w:tcW w:w="1950" w:type="dxa"/>
+          </w:tcPr>
+          <w:p>
+            <w:pPr>
+              <w:rPr>
+                <w:rFonts w:ascii="Times New Roman" w:hAnsi="Times New Roman" w:cs="Times New Roman"/>
+              </w:rPr>
+            </w:pPr>
+          </w:p>
+        </w:tc>
+      </w:tr>
+      <w:tr>
+        <w:tc>
+          <w:tcPr>
+            <w:tcW w:w="426" w:type="dxa"/>
+          </w:tcPr>
+          <w:p>
+            <w:pPr>
+              <w:pStyle w:val="HTML"/>
+              <w:tabs>
+                <w:tab w:val="clear" w:pos="916"/>
+                <w:tab w:val="left" w:pos="720"/>
+              </w:tabs>
+              <w:spacing w:line="360" w:lineRule="auto"/>
+              <w:contextualSpacing/>
+              <w:jc w:val="both"/>
+              <w:rPr>
+                <w:rFonts w:ascii="Times New Roman" w:hAnsi="Times New Roman" w:cs="Times New Roman"/>
+                <w:sz w:val="24"/>
+                <w:szCs w:val="24"/>
+              </w:rPr>
+            </w:pPr>
+            <w:r>
+              <w:rPr>
+                <w:rFonts w:ascii="Times New Roman" w:hAnsi="Times New Roman" w:cs="Times New Roman"/>
+                <w:sz w:val="24"/>
+                <w:szCs w:val="24"/>
+              </w:rPr>
+              <w:t>1</w:t>
+            </w:r>
+          </w:p>
+        </w:tc>
+        <w:tc>
+          <w:tcPr>
+            <w:tcW w:w="1134" w:type="dxa"/>
+          </w:tcPr>
+          <w:p>
+            <w:pPr>
+              <w:pStyle w:val="HTML"/>
+              <w:tabs>
+                <w:tab w:val="clear" w:pos="916"/>
+                <w:tab w:val="left" w:pos="720"/>
+              </w:tabs>
+              <w:spacing w:line="360" w:lineRule="auto"/>
+              <w:contextualSpacing/>
+              <w:jc w:val="both"/>
+              <w:rPr>
+                <w:rFonts w:ascii="Times New Roman" w:hAnsi="Times New Roman" w:cs="Times New Roman"/>
+                <w:sz w:val="28"/>
+                <w:szCs w:val="28"/>
+              </w:rPr>
+            </w:pPr>
+            <w:r>
+              <w:rPr>
+                <w:rFonts w:ascii="Times New Roman" w:hAnsi="Times New Roman" w:cs="Times New Roman"/>
+                <w:sz w:val="28"/>
+                <w:szCs w:val="28"/>
+              </w:rPr>
+              <w:t>Июль</w:t>
+            </w:r>
+          </w:p>
+        </w:tc>
+        <w:tc>
+          <w:tcPr>
+            <w:tcW w:w="1134" w:type="dxa"/>
+          </w:tcPr>
+          <w:p>
+            <w:pPr>
+              <w:pStyle w:val="HTML"/>
+              <w:tabs>
+                <w:tab w:val="clear" w:pos="916"/>
+                <w:tab w:val="left" w:pos="720"/>
+              </w:tabs>
+              <w:spacing w:line="360" w:lineRule="auto"/>
+              <w:contextualSpacing/>
+              <w:jc w:val="both"/>
+              <w:rPr>
+                <w:rFonts w:ascii="Times New Roman" w:hAnsi="Times New Roman" w:cs="Times New Roman"/>
+                <w:sz w:val="24"/>
+                <w:szCs w:val="24"/>
+              </w:rPr>
+            </w:pPr>
+          </w:p>
+        </w:tc>
+        <w:tc>
+          <w:tcPr>
+            <w:tcW w:w="1134" w:type="dxa"/>
+          </w:tcPr>
+          <w:p>
+            <w:pPr>
+              <w:pStyle w:val="HTML"/>
+              <w:tabs>
+                <w:tab w:val="clear" w:pos="916"/>
+                <w:tab w:val="left" w:pos="720"/>
+              </w:tabs>
+              <w:spacing w:line="360" w:lineRule="auto"/>
+              <w:contextualSpacing/>
+              <w:jc w:val="both"/>
+              <w:rPr>
+                <w:rFonts w:ascii="Times New Roman" w:hAnsi="Times New Roman" w:cs="Times New Roman"/>
+                <w:sz w:val="24"/>
+                <w:szCs w:val="24"/>
+              </w:rPr>
+            </w:pPr>
+            <w:r>
+              <w:rPr>
+                <w:rFonts w:ascii="Times New Roman" w:hAnsi="Times New Roman" w:cs="Times New Roman"/>
+                <w:sz w:val="24"/>
+                <w:szCs w:val="24"/>
+              </w:rPr>
+              <w:t>20</w:t>
+            </w:r>
+          </w:p>
+        </w:tc>
+        <w:tc>
+          <w:tcPr>
+            <w:tcW w:w="3260" w:type="dxa"/>
+          </w:tcPr>
+          <w:p>
+            <w:r>
+              <w:rPr>
+                <w:rFonts w:ascii="Times New Roman" w:hAnsi="Times New Roman" w:cs="Times New Roman"/>
+                <w:sz w:val="24"/>
+                <w:szCs w:val="24"/>
+              </w:rPr>
+              <w:t>Самоподготовка</w:t>
+            </w:r>
+          </w:p>
+        </w:tc>
+        <w:tc>
+          <w:tcPr>
+            <w:tcW w:w="1418" w:type="dxa"/>
+          </w:tcPr>
+          <w:p>
+            <w:pPr>
+              <w:pStyle w:val="HTML"/>
+              <w:tabs>
+                <w:tab w:val="clear" w:pos="916"/>
+                <w:tab w:val="left" w:pos="720"/>
+              </w:tabs>
+              <w:spacing w:line="360" w:lineRule="auto"/>
+              <w:contextualSpacing/>
+              <w:jc w:val="both"/>
+              <w:rPr>
+                <w:rFonts w:ascii="Times New Roman" w:hAnsi="Times New Roman" w:cs="Times New Roman"/>
+                <w:sz w:val="24"/>
+                <w:szCs w:val="24"/>
+              </w:rPr>
+            </w:pPr>
+          </w:p>
+        </w:tc>
+        <w:tc>
+          <w:tcPr>
+            <w:tcW w:w="1950" w:type="dxa"/>
+          </w:tcPr>
+          <w:p>
+            <w:pPr>
+              <w:rPr>
+                <w:rFonts w:ascii="Times New Roman" w:hAnsi="Times New Roman" w:cs="Times New Roman"/>
+              </w:rPr>
+            </w:pPr>
+          </w:p>
+        </w:tc>
+      </w:tr>
+      <w:tr>
+        <w:tc>
+          <w:tcPr>
+            <w:tcW w:w="426" w:type="dxa"/>
+          </w:tcPr>
+          <w:p>
+            <w:pPr>
+              <w:pStyle w:val="HTML"/>
+              <w:tabs>
+                <w:tab w:val="clear" w:pos="916"/>
+                <w:tab w:val="left" w:pos="720"/>
+              </w:tabs>
+              <w:spacing w:line="360" w:lineRule="auto"/>
+              <w:contextualSpacing/>
+              <w:jc w:val="both"/>
+              <w:rPr>
+                <w:rFonts w:ascii="Times New Roman" w:hAnsi="Times New Roman" w:cs="Times New Roman"/>
+                <w:sz w:val="24"/>
+                <w:szCs w:val="24"/>
+              </w:rPr>
+            </w:pPr>
+            <w:r>
+              <w:rPr>
+                <w:rFonts w:ascii="Times New Roman" w:hAnsi="Times New Roman" w:cs="Times New Roman"/>
+                <w:sz w:val="24"/>
+                <w:szCs w:val="24"/>
+              </w:rPr>
+              <w:t>1</w:t>
+            </w:r>
+          </w:p>
+        </w:tc>
+        <w:tc>
+          <w:tcPr>
+            <w:tcW w:w="1134" w:type="dxa"/>
+          </w:tcPr>
+          <w:p>
+            <w:pPr>
+              <w:pStyle w:val="HTML"/>
+              <w:tabs>
+                <w:tab w:val="clear" w:pos="916"/>
+                <w:tab w:val="left" w:pos="720"/>
+              </w:tabs>
+              <w:spacing w:line="360" w:lineRule="auto"/>
+              <w:contextualSpacing/>
+              <w:jc w:val="both"/>
+              <w:rPr>
+                <w:rFonts w:ascii="Times New Roman" w:hAnsi="Times New Roman" w:cs="Times New Roman"/>
+                <w:sz w:val="28"/>
+                <w:szCs w:val="28"/>
+              </w:rPr>
+            </w:pPr>
+            <w:r>
+              <w:rPr>
+                <w:rFonts w:ascii="Times New Roman" w:hAnsi="Times New Roman" w:cs="Times New Roman"/>
+                <w:sz w:val="28"/>
+                <w:szCs w:val="28"/>
+              </w:rPr>
+              <w:t>Август</w:t>
+            </w:r>
+          </w:p>
+        </w:tc>
+        <w:tc>
+          <w:tcPr>
+            <w:tcW w:w="1134" w:type="dxa"/>
+          </w:tcPr>
+          <w:p>
+            <w:pPr>
+              <w:pStyle w:val="HTML"/>
+              <w:tabs>
+                <w:tab w:val="clear" w:pos="916"/>
+                <w:tab w:val="left" w:pos="720"/>
+              </w:tabs>
+              <w:spacing w:line="360" w:lineRule="auto"/>
+              <w:contextualSpacing/>
+              <w:jc w:val="both"/>
+              <w:rPr>
+                <w:rFonts w:ascii="Times New Roman" w:hAnsi="Times New Roman" w:cs="Times New Roman"/>
+                <w:sz w:val="24"/>
+                <w:szCs w:val="24"/>
+              </w:rPr>
+            </w:pPr>
+          </w:p>
+        </w:tc>
+        <w:tc>
+          <w:tcPr>
+            <w:tcW w:w="1134" w:type="dxa"/>
+          </w:tcPr>
+          <w:p>
+            <w:pPr>
+              <w:pStyle w:val="HTML"/>
+              <w:tabs>
+                <w:tab w:val="clear" w:pos="916"/>
+                <w:tab w:val="left" w:pos="720"/>
+              </w:tabs>
+              <w:spacing w:line="360" w:lineRule="auto"/>
+              <w:contextualSpacing/>
+              <w:jc w:val="both"/>
+              <w:rPr>
+                <w:rFonts w:ascii="Times New Roman" w:hAnsi="Times New Roman" w:cs="Times New Roman"/>
+                <w:sz w:val="24"/>
+                <w:szCs w:val="24"/>
+              </w:rPr>
+            </w:pPr>
+            <w:r>
+              <w:rPr>
+                <w:rFonts w:ascii="Times New Roman" w:hAnsi="Times New Roman" w:cs="Times New Roman"/>
+                <w:sz w:val="24"/>
+                <w:szCs w:val="24"/>
+              </w:rPr>
+              <w:t>20</w:t>
+            </w:r>
+          </w:p>
+        </w:tc>
+        <w:tc>
+          <w:tcPr>
+            <w:tcW w:w="3260" w:type="dxa"/>
+          </w:tcPr>
+          <w:p>
+            <w:r>
+              <w:rPr>
+                <w:rFonts w:ascii="Times New Roman" w:hAnsi="Times New Roman" w:cs="Times New Roman"/>
+                <w:sz w:val="24"/>
+                <w:szCs w:val="24"/>
+              </w:rPr>
+              <w:t>Самоподготовка</w:t>
+            </w:r>
+          </w:p>
+        </w:tc>
+        <w:tc>
+          <w:tcPr>
+            <w:tcW w:w="1418" w:type="dxa"/>
+          </w:tcPr>
+          <w:p>
+            <w:pPr>
+              <w:pStyle w:val="HTML"/>
+              <w:tabs>
+                <w:tab w:val="clear" w:pos="916"/>
+                <w:tab w:val="left" w:pos="720"/>
+              </w:tabs>
+              <w:spacing w:line="360" w:lineRule="auto"/>
+              <w:contextualSpacing/>
+              <w:jc w:val="both"/>
+              <w:rPr>
+                <w:rFonts w:ascii="Times New Roman" w:hAnsi="Times New Roman" w:cs="Times New Roman"/>
+                <w:sz w:val="24"/>
+                <w:szCs w:val="24"/>
+              </w:rPr>
+            </w:pPr>
           </w:p>
         </w:tc>
         <w:tc>
@@ -14742,7 +14285,6 @@
           <w:sz w:val="28"/>
           <w:szCs w:val="28"/>
         </w:rPr>
-        <w:lastRenderedPageBreak/>
         <w:t xml:space="preserve">Программы специальных (коррекционных) образовательных учреждений </w:t>
       </w:r>
       <w:r>
@@ -14758,23 +14300,7 @@
           <w:sz w:val="28"/>
           <w:szCs w:val="28"/>
         </w:rPr>
-        <w:t xml:space="preserve"> вида. </w:t>
-      </w:r>
-      <w:proofErr w:type="gramStart"/>
-      <w:r>
-        <w:rPr>
-          <w:sz w:val="28"/>
-          <w:szCs w:val="28"/>
-        </w:rPr>
-        <w:t>Подготовительный</w:t>
-      </w:r>
-      <w:proofErr w:type="gramEnd"/>
-      <w:r>
-        <w:rPr>
-          <w:sz w:val="28"/>
-          <w:szCs w:val="28"/>
-        </w:rPr>
-        <w:t>, 1-4 классы – изд. Просвещение, М., 2008 под ред. В.В.Воронковой</w:t>
+        <w:t xml:space="preserve"> вида. Подготовительный, 1-4 классы – изд. Просвещение, М., 2008 под ред. В.В.Воронковой</w:t>
       </w:r>
     </w:p>
     <w:p>
@@ -14822,23 +14348,7 @@
           <w:sz w:val="28"/>
           <w:szCs w:val="28"/>
         </w:rPr>
-        <w:t xml:space="preserve">Н.С. </w:t>
-      </w:r>
-      <w:proofErr w:type="spellStart"/>
-      <w:r>
-        <w:rPr>
-          <w:sz w:val="28"/>
-          <w:szCs w:val="28"/>
-        </w:rPr>
-        <w:t>Резникова</w:t>
-      </w:r>
-      <w:proofErr w:type="spellEnd"/>
-      <w:r>
-        <w:rPr>
-          <w:sz w:val="28"/>
-          <w:szCs w:val="28"/>
-        </w:rPr>
-        <w:t xml:space="preserve"> «Как развить память у ребенка», изд. Мой Мир, М., 2005</w:t>
+        <w:t>Н.С. Резникова «Как развить память у ребенка», изд. Мой Мир, М., 2005</w:t>
       </w:r>
     </w:p>
     <w:p>
@@ -14886,23 +14396,7 @@
           <w:sz w:val="28"/>
           <w:szCs w:val="28"/>
         </w:rPr>
-        <w:t xml:space="preserve">О.И. </w:t>
-      </w:r>
-      <w:proofErr w:type="spellStart"/>
-      <w:r>
-        <w:rPr>
-          <w:sz w:val="28"/>
-          <w:szCs w:val="28"/>
-        </w:rPr>
-        <w:t>Крупенчук</w:t>
-      </w:r>
-      <w:proofErr w:type="spellEnd"/>
-      <w:r>
-        <w:rPr>
-          <w:sz w:val="28"/>
-          <w:szCs w:val="28"/>
-        </w:rPr>
-        <w:t xml:space="preserve"> «Научите меня говорить правильно» - СПб, 2011</w:t>
+        <w:t>О.И. Крупенчук «Научите меня говорить правильно» - СПб, 2011</w:t>
       </w:r>
     </w:p>
     <w:p>
@@ -14950,23 +14444,7 @@
           <w:sz w:val="28"/>
           <w:szCs w:val="28"/>
         </w:rPr>
-        <w:t xml:space="preserve">А.А. Катаева, Е.А. </w:t>
-      </w:r>
-      <w:proofErr w:type="spellStart"/>
-      <w:r>
-        <w:rPr>
-          <w:sz w:val="28"/>
-          <w:szCs w:val="28"/>
-        </w:rPr>
-        <w:t>Стребелева</w:t>
-      </w:r>
-      <w:proofErr w:type="spellEnd"/>
-      <w:r>
-        <w:rPr>
-          <w:sz w:val="28"/>
-          <w:szCs w:val="28"/>
-        </w:rPr>
-        <w:t>. Дидактические игры в обучении дошкольников с отклонениями в развитии</w:t>
+        <w:t>А.А. Катаева, Е.А. Стребелева. Дидактические игры в обучении дошкольников с отклонениями в развитии</w:t>
       </w:r>
       <w:bookmarkStart w:id="0" w:name="_GoBack"/>
       <w:bookmarkEnd w:id="0"/>
@@ -15042,16 +14520,7 @@
           <w:sz w:val="28"/>
           <w:szCs w:val="28"/>
         </w:rPr>
-        <w:t xml:space="preserve"> </w:t>
-      </w:r>
-      <w:proofErr w:type="spellStart"/>
-      <w:r>
-        <w:rPr>
-          <w:rFonts w:ascii="Times New Roman" w:hAnsi="Times New Roman" w:cs="Times New Roman"/>
-          <w:sz w:val="28"/>
-          <w:szCs w:val="28"/>
-        </w:rPr>
-        <w:t>о</w:t>
+        <w:t xml:space="preserve"> о</w:t>
       </w:r>
       <w:r>
         <w:rPr>
@@ -15069,50 +14538,13 @@
         </w:rPr>
         <w:t>-педагогики</w:t>
       </w:r>
-      <w:proofErr w:type="spellEnd"/>
-      <w:r>
-        <w:rPr>
-          <w:rFonts w:ascii="Times New Roman" w:hAnsi="Times New Roman" w:cs="Times New Roman"/>
-          <w:sz w:val="28"/>
-          <w:szCs w:val="28"/>
-        </w:rPr>
-        <w:t>”: учеб</w:t>
-      </w:r>
-      <w:proofErr w:type="gramStart"/>
-      <w:r>
-        <w:rPr>
-          <w:rFonts w:ascii="Times New Roman" w:hAnsi="Times New Roman" w:cs="Times New Roman"/>
-          <w:sz w:val="28"/>
-          <w:szCs w:val="28"/>
-        </w:rPr>
-        <w:t>.</w:t>
-      </w:r>
-      <w:proofErr w:type="gramEnd"/>
-      <w:r>
-        <w:rPr>
-          <w:rFonts w:ascii="Times New Roman" w:hAnsi="Times New Roman" w:cs="Times New Roman"/>
-          <w:sz w:val="28"/>
-          <w:szCs w:val="28"/>
-        </w:rPr>
-        <w:t xml:space="preserve"> </w:t>
-      </w:r>
-      <w:proofErr w:type="gramStart"/>
-      <w:r>
-        <w:rPr>
-          <w:rFonts w:ascii="Times New Roman" w:hAnsi="Times New Roman" w:cs="Times New Roman"/>
-          <w:sz w:val="28"/>
-          <w:szCs w:val="28"/>
-        </w:rPr>
-        <w:t>п</w:t>
-      </w:r>
-      <w:proofErr w:type="gramEnd"/>
-      <w:r>
-        <w:rPr>
-          <w:rFonts w:ascii="Times New Roman" w:hAnsi="Times New Roman" w:cs="Times New Roman"/>
-          <w:sz w:val="28"/>
-          <w:szCs w:val="28"/>
-        </w:rPr>
-        <w:t xml:space="preserve">особие для студ. сред. учеб. заведений /. </w:t>
+      <w:r>
+        <w:rPr>
+          <w:rFonts w:ascii="Times New Roman" w:hAnsi="Times New Roman" w:cs="Times New Roman"/>
+          <w:sz w:val="28"/>
+          <w:szCs w:val="28"/>
+        </w:rPr>
+        <w:t xml:space="preserve">”: учеб. пособие для студ. сред. учеб. заведений /. </w:t>
       </w:r>
     </w:p>
     <w:p>
@@ -15154,23 +14586,13 @@
           <w:szCs w:val="28"/>
         </w:rPr>
       </w:pPr>
-      <w:proofErr w:type="spellStart"/>
-      <w:r>
-        <w:rPr>
-          <w:rFonts w:ascii="Times New Roman" w:hAnsi="Times New Roman" w:cs="Times New Roman"/>
-          <w:sz w:val="28"/>
-          <w:szCs w:val="28"/>
-        </w:rPr>
-        <w:t>Е.Худенко</w:t>
-      </w:r>
-      <w:proofErr w:type="spellEnd"/>
-      <w:r>
-        <w:rPr>
-          <w:rFonts w:ascii="Times New Roman" w:hAnsi="Times New Roman" w:cs="Times New Roman"/>
-          <w:sz w:val="28"/>
-          <w:szCs w:val="28"/>
-        </w:rPr>
-        <w:t>, Е.Останина 1-2 часть “Практическое пособие по развитию речи для детей с отклонениями в развитии”. Издательство “Школа”. 1992 г.</w:t>
+      <w:r>
+        <w:rPr>
+          <w:rFonts w:ascii="Times New Roman" w:hAnsi="Times New Roman" w:cs="Times New Roman"/>
+          <w:sz w:val="28"/>
+          <w:szCs w:val="28"/>
+        </w:rPr>
+        <w:t>Е.Худенко, Е.Останина 1-2 часть “Практическое пособие по развитию речи для детей с отклонениями в развитии”. Издательство “Школа”. 1992 г.</w:t>
       </w:r>
     </w:p>
     <w:p>
@@ -15224,23 +14646,13 @@
         </w:rPr>
         <w:t xml:space="preserve"> </w:t>
       </w:r>
-      <w:proofErr w:type="spellStart"/>
-      <w:r>
-        <w:rPr>
-          <w:rFonts w:ascii="Times New Roman" w:hAnsi="Times New Roman" w:cs="Times New Roman"/>
-          <w:sz w:val="28"/>
-          <w:szCs w:val="28"/>
-        </w:rPr>
-        <w:t>Г.С.Швайко</w:t>
-      </w:r>
-      <w:proofErr w:type="spellEnd"/>
-      <w:r>
-        <w:rPr>
-          <w:rFonts w:ascii="Times New Roman" w:hAnsi="Times New Roman" w:cs="Times New Roman"/>
-          <w:sz w:val="28"/>
-          <w:szCs w:val="28"/>
-        </w:rPr>
-        <w:t xml:space="preserve"> “Игры и игровые упражнения дл</w:t>
+      <w:r>
+        <w:rPr>
+          <w:rFonts w:ascii="Times New Roman" w:hAnsi="Times New Roman" w:cs="Times New Roman"/>
+          <w:sz w:val="28"/>
+          <w:szCs w:val="28"/>
+        </w:rPr>
+        <w:t>Г.С.Швайко “Игры и игровые упражнения дл</w:t>
       </w:r>
       <w:r>
         <w:rPr>
@@ -15268,41 +14680,13 @@
           <w:szCs w:val="28"/>
         </w:rPr>
       </w:pPr>
-      <w:proofErr w:type="spellStart"/>
-      <w:r>
-        <w:rPr>
-          <w:rFonts w:ascii="Times New Roman" w:hAnsi="Times New Roman" w:cs="Times New Roman"/>
-          <w:sz w:val="28"/>
-          <w:szCs w:val="28"/>
-        </w:rPr>
-        <w:t>Т.Б.Епифанцева</w:t>
-      </w:r>
-      <w:proofErr w:type="spellEnd"/>
-      <w:r>
-        <w:rPr>
-          <w:rFonts w:ascii="Times New Roman" w:hAnsi="Times New Roman" w:cs="Times New Roman"/>
-          <w:sz w:val="28"/>
-          <w:szCs w:val="28"/>
-        </w:rPr>
-        <w:t xml:space="preserve">, </w:t>
-      </w:r>
-      <w:proofErr w:type="spellStart"/>
-      <w:r>
-        <w:rPr>
-          <w:rFonts w:ascii="Times New Roman" w:hAnsi="Times New Roman" w:cs="Times New Roman"/>
-          <w:sz w:val="28"/>
-          <w:szCs w:val="28"/>
-        </w:rPr>
-        <w:t>Т.Е.Киселенко</w:t>
-      </w:r>
-      <w:proofErr w:type="spellEnd"/>
-      <w:r>
-        <w:rPr>
-          <w:rFonts w:ascii="Times New Roman" w:hAnsi="Times New Roman" w:cs="Times New Roman"/>
-          <w:sz w:val="28"/>
-          <w:szCs w:val="28"/>
-        </w:rPr>
-        <w:t>, И.А.Могилева “Настольная книга педагога – дефектолога” Москва 2005 г.</w:t>
+      <w:r>
+        <w:rPr>
+          <w:rFonts w:ascii="Times New Roman" w:hAnsi="Times New Roman" w:cs="Times New Roman"/>
+          <w:sz w:val="28"/>
+          <w:szCs w:val="28"/>
+        </w:rPr>
+        <w:t>Т.Б.Епифанцева, Т.Е.Киселенко, И.А.Могилева “Настольная книга педагога – дефектолога” Москва 2005 г.</w:t>
       </w:r>
     </w:p>
     <w:p>
@@ -15396,14 +14780,14 @@
 
 <file path=word/endnotes.xml><?xml version="1.0" encoding="utf-8"?>
 <w:endnotes xmlns:ve="http://schemas.openxmlformats.org/markup-compatibility/2006" xmlns:o="urn:schemas-microsoft-com:office:office" xmlns:r="http://schemas.openxmlformats.org/officeDocument/2006/relationships" xmlns:m="http://schemas.openxmlformats.org/officeDocument/2006/math" xmlns:v="urn:schemas-microsoft-com:vml" xmlns:wp="http://schemas.openxmlformats.org/drawingml/2006/wordprocessingDrawing" xmlns:w10="urn:schemas-microsoft-com:office:word" xmlns:w="http://schemas.openxmlformats.org/wordprocessingml/2006/main" xmlns:wne="http://schemas.microsoft.com/office/word/2006/wordml">
-  <w:endnote w:type="separator" w:id="-1">
+  <w:endnote w:type="separator" w:id="0">
     <w:p>
       <w:r>
         <w:separator/>
       </w:r>
     </w:p>
   </w:endnote>
-  <w:endnote w:type="continuationSeparator" w:id="0">
+  <w:endnote w:type="continuationSeparator" w:id="1">
     <w:p>
       <w:r>
         <w:continuationSeparator/>
@@ -15425,14 +14809,14 @@
 
 <file path=word/footnotes.xml><?xml version="1.0" encoding="utf-8"?>
 <w:footnotes xmlns:ve="http://schemas.openxmlformats.org/markup-compatibility/2006" xmlns:o="urn:schemas-microsoft-com:office:office" xmlns:r="http://schemas.openxmlformats.org/officeDocument/2006/relationships" xmlns:m="http://schemas.openxmlformats.org/officeDocument/2006/math" xmlns:v="urn:schemas-microsoft-com:vml" xmlns:wp="http://schemas.openxmlformats.org/drawingml/2006/wordprocessingDrawing" xmlns:w10="urn:schemas-microsoft-com:office:word" xmlns:w="http://schemas.openxmlformats.org/wordprocessingml/2006/main" xmlns:wne="http://schemas.microsoft.com/office/word/2006/wordml">
-  <w:footnote w:type="separator" w:id="-1">
+  <w:footnote w:type="separator" w:id="0">
     <w:p>
       <w:r>
         <w:separator/>
       </w:r>
     </w:p>
   </w:footnote>
-  <w:footnote w:type="continuationSeparator" w:id="0">
+  <w:footnote w:type="continuationSeparator" w:id="1">
     <w:p>
       <w:r>
         <w:continuationSeparator/>

</xml_diff>